<commit_message>
Completed the final report. Created a submission package of the items we need to submit.
</commit_message>
<xml_diff>
--- a/Documents/Project Final Report/Final Report WORKING DRAFT.docx
+++ b/Documents/Project Final Report/Final Report WORKING DRAFT.docx
@@ -127,7 +127,6 @@
           <w:b/>
           <w:noProof/>
           <w:sz w:val="40"/>
-          <w:lang w:eastAsia="ja-JP"/>
         </w:rPr>
         <w:drawing>
           <wp:inline distT="0" distB="0" distL="0" distR="0">
@@ -288,31 +287,29 @@
           <w:sz w:val="32"/>
         </w:rPr>
       </w:pPr>
-      <w:proofErr w:type="spellStart"/>
       <w:r>
         <w:rPr>
           <w:b/>
           <w:sz w:val="32"/>
         </w:rPr>
-        <w:t>Manjot</w:t>
-      </w:r>
-      <w:proofErr w:type="spellEnd"/>
-      <w:r>
+        <w:t>Manjot Sangha</w:t>
+      </w:r>
+    </w:p>
+    <w:p>
+      <w:pPr>
+        <w:spacing w:after="0" w:line="240" w:lineRule="auto"/>
         <w:rPr>
           <w:b/>
           <w:sz w:val="32"/>
         </w:rPr>
-        <w:t xml:space="preserve"> </w:t>
-      </w:r>
-      <w:proofErr w:type="spellStart"/>
+      </w:pPr>
       <w:r>
         <w:rPr>
           <w:b/>
           <w:sz w:val="32"/>
         </w:rPr>
-        <w:t>Sangha</w:t>
-      </w:r>
-      <w:proofErr w:type="spellEnd"/>
+        <w:t>Manveer Sidhu</w:t>
+      </w:r>
     </w:p>
     <w:p>
       <w:pPr>
@@ -322,244 +319,56 @@
           <w:sz w:val="32"/>
         </w:rPr>
       </w:pPr>
-      <w:proofErr w:type="spellStart"/>
       <w:r>
         <w:rPr>
           <w:b/>
           <w:sz w:val="32"/>
         </w:rPr>
-        <w:t>Manveer</w:t>
-      </w:r>
-      <w:proofErr w:type="spellEnd"/>
-      <w:r>
+        <w:t>Curtis Windsor</w:t>
+      </w:r>
+    </w:p>
+    <w:p>
+      <w:pPr>
+        <w:spacing w:after="0" w:line="240" w:lineRule="auto"/>
         <w:rPr>
           <w:b/>
           <w:sz w:val="32"/>
         </w:rPr>
-        <w:t xml:space="preserve"> </w:t>
-      </w:r>
-      <w:proofErr w:type="spellStart"/>
+      </w:pPr>
       <w:r>
         <w:rPr>
           <w:b/>
           <w:sz w:val="32"/>
         </w:rPr>
-        <w:t>Sidhu</w:t>
-      </w:r>
-      <w:proofErr w:type="spellEnd"/>
+        <w:t>Sam Zhou</w:t>
+      </w:r>
+    </w:p>
+    <w:p/>
+    <w:p>
+      <w:pPr>
+        <w:spacing w:after="0" w:line="240" w:lineRule="auto"/>
+        <w:ind w:left="720"/>
+      </w:pPr>
+      <w:r>
+        <w:br w:type="page"/>
+      </w:r>
     </w:p>
     <w:p>
       <w:pPr>
         <w:spacing w:after="0" w:line="240" w:lineRule="auto"/>
         <w:rPr>
           <w:b/>
-          <w:sz w:val="32"/>
+          <w:sz w:val="24"/>
+          <w:szCs w:val="24"/>
         </w:rPr>
       </w:pPr>
       <w:r>
         <w:rPr>
           <w:b/>
-          <w:sz w:val="32"/>
-        </w:rPr>
-        <w:t>Curtis Windsor</w:t>
-      </w:r>
-    </w:p>
-    <w:p>
-      <w:pPr>
-        <w:spacing w:after="0" w:line="240" w:lineRule="auto"/>
-        <w:rPr>
-          <w:b/>
-          <w:sz w:val="32"/>
-        </w:rPr>
-      </w:pPr>
-      <w:r>
-        <w:rPr>
-          <w:b/>
-          <w:sz w:val="32"/>
-        </w:rPr>
-        <w:t>Sam Zhou</w:t>
-      </w:r>
-    </w:p>
-    <w:p/>
-    <w:p>
-      <w:pPr>
-        <w:spacing w:after="0" w:line="240" w:lineRule="auto"/>
-        <w:ind w:left="720"/>
-      </w:pPr>
-      <w:r>
-        <w:br w:type="page"/>
-      </w:r>
-    </w:p>
-    <w:p>
-      <w:pPr>
-        <w:spacing w:after="0" w:line="240" w:lineRule="auto"/>
-        <w:rPr>
-          <w:b/>
-          <w:sz w:val="24"/>
-          <w:szCs w:val="24"/>
-        </w:rPr>
-      </w:pPr>
-      <w:r>
-        <w:rPr>
-          <w:b/>
           <w:sz w:val="24"/>
           <w:szCs w:val="24"/>
         </w:rPr>
         <w:lastRenderedPageBreak/>
-        <w:t>DOCUMENT</w:t>
-      </w:r>
-      <w:r>
-        <w:rPr>
-          <w:b/>
-          <w:sz w:val="24"/>
-          <w:szCs w:val="24"/>
-        </w:rPr>
-        <w:t xml:space="preserve"> CONTENTS</w:t>
-      </w:r>
-    </w:p>
-    <w:p>
-      <w:pPr>
-        <w:spacing w:after="0" w:line="240" w:lineRule="auto"/>
-        <w:rPr>
-          <w:sz w:val="24"/>
-          <w:szCs w:val="24"/>
-        </w:rPr>
-      </w:pPr>
-      <w:r>
-        <w:rPr>
-          <w:sz w:val="24"/>
-          <w:szCs w:val="24"/>
-        </w:rPr>
-        <w:t>Summary</w:t>
-      </w:r>
-    </w:p>
-    <w:p>
-      <w:pPr>
-        <w:spacing w:after="0" w:line="240" w:lineRule="auto"/>
-        <w:rPr>
-          <w:sz w:val="24"/>
-          <w:szCs w:val="24"/>
-        </w:rPr>
-      </w:pPr>
-      <w:r>
-        <w:rPr>
-          <w:sz w:val="24"/>
-          <w:szCs w:val="24"/>
-        </w:rPr>
-        <w:t>Project Development</w:t>
-      </w:r>
-    </w:p>
-    <w:p>
-      <w:pPr>
-        <w:spacing w:after="0" w:line="240" w:lineRule="auto"/>
-        <w:rPr>
-          <w:sz w:val="24"/>
-          <w:szCs w:val="24"/>
-        </w:rPr>
-      </w:pPr>
-      <w:r>
-        <w:rPr>
-          <w:sz w:val="24"/>
-          <w:szCs w:val="24"/>
-        </w:rPr>
-        <w:t>System Overview</w:t>
-      </w:r>
-    </w:p>
-    <w:p>
-      <w:pPr>
-        <w:spacing w:after="0" w:line="240" w:lineRule="auto"/>
-        <w:rPr>
-          <w:sz w:val="24"/>
-          <w:szCs w:val="24"/>
-        </w:rPr>
-      </w:pPr>
-      <w:r>
-        <w:rPr>
-          <w:sz w:val="24"/>
-          <w:szCs w:val="24"/>
-        </w:rPr>
-        <w:t>Analysis of the Project and its Development</w:t>
-      </w:r>
-    </w:p>
-    <w:p>
-      <w:pPr>
-        <w:spacing w:after="0" w:line="240" w:lineRule="auto"/>
-        <w:rPr>
-          <w:sz w:val="24"/>
-          <w:szCs w:val="24"/>
-        </w:rPr>
-      </w:pPr>
-      <w:r>
-        <w:rPr>
-          <w:sz w:val="24"/>
-          <w:szCs w:val="24"/>
-        </w:rPr>
-        <w:t>Future Versions and Features</w:t>
-      </w:r>
-    </w:p>
-    <w:p>
-      <w:pPr>
-        <w:spacing w:after="0" w:line="240" w:lineRule="auto"/>
-        <w:rPr>
-          <w:sz w:val="24"/>
-          <w:szCs w:val="24"/>
-        </w:rPr>
-      </w:pPr>
-      <w:r>
-        <w:rPr>
-          <w:sz w:val="24"/>
-          <w:szCs w:val="24"/>
-        </w:rPr>
-        <w:t xml:space="preserve">Application </w:t>
-      </w:r>
-      <w:r>
-        <w:rPr>
-          <w:sz w:val="24"/>
-          <w:szCs w:val="24"/>
-        </w:rPr>
-        <w:t>Technical Manual</w:t>
-      </w:r>
-    </w:p>
-    <w:p>
-      <w:pPr>
-        <w:spacing w:after="0" w:line="240" w:lineRule="auto"/>
-        <w:rPr>
-          <w:sz w:val="24"/>
-          <w:szCs w:val="24"/>
-        </w:rPr>
-      </w:pPr>
-      <w:r>
-        <w:rPr>
-          <w:sz w:val="24"/>
-          <w:szCs w:val="24"/>
-        </w:rPr>
-        <w:t>Appendix</w:t>
-      </w:r>
-    </w:p>
-    <w:p>
-      <w:pPr>
-        <w:spacing w:after="0" w:line="240" w:lineRule="auto"/>
-        <w:rPr>
-          <w:sz w:val="24"/>
-          <w:szCs w:val="24"/>
-        </w:rPr>
-      </w:pPr>
-    </w:p>
-    <w:p>
-      <w:pPr>
-        <w:spacing w:after="0" w:line="240" w:lineRule="auto"/>
-        <w:rPr>
-          <w:b/>
-          <w:sz w:val="24"/>
-          <w:szCs w:val="24"/>
-        </w:rPr>
-      </w:pPr>
-      <w:r>
-        <w:rPr>
-          <w:b/>
-          <w:sz w:val="24"/>
-          <w:szCs w:val="24"/>
-        </w:rPr>
         <w:t>SUMMARY</w:t>
       </w:r>
     </w:p>
@@ -793,64 +602,8 @@
           <w:szCs w:val="24"/>
         </w:rPr>
         <w:tab/>
-      </w:r>
-      <w:proofErr w:type="spellStart"/>
-      <w:r>
-        <w:rPr>
-          <w:sz w:val="24"/>
-          <w:szCs w:val="24"/>
-        </w:rPr>
-        <w:t>Manjot</w:t>
-      </w:r>
-      <w:proofErr w:type="spellEnd"/>
-      <w:r>
-        <w:rPr>
-          <w:sz w:val="24"/>
-          <w:szCs w:val="24"/>
-        </w:rPr>
-        <w:t xml:space="preserve"> </w:t>
-      </w:r>
-      <w:proofErr w:type="spellStart"/>
-      <w:r>
-        <w:rPr>
-          <w:sz w:val="24"/>
-          <w:szCs w:val="24"/>
-        </w:rPr>
-        <w:t>Sangha</w:t>
-      </w:r>
-      <w:proofErr w:type="spellEnd"/>
-      <w:r>
-        <w:rPr>
-          <w:sz w:val="24"/>
-          <w:szCs w:val="24"/>
-        </w:rPr>
-        <w:t xml:space="preserve"> and </w:t>
-      </w:r>
-      <w:proofErr w:type="spellStart"/>
-      <w:r>
-        <w:rPr>
-          <w:sz w:val="24"/>
-          <w:szCs w:val="24"/>
-        </w:rPr>
-        <w:t>Manveer</w:t>
-      </w:r>
-      <w:proofErr w:type="spellEnd"/>
-      <w:r>
-        <w:rPr>
-          <w:sz w:val="24"/>
-          <w:szCs w:val="24"/>
-        </w:rPr>
-        <w:t xml:space="preserve"> </w:t>
-      </w:r>
-      <w:proofErr w:type="spellStart"/>
-      <w:r>
-        <w:rPr>
-          <w:sz w:val="24"/>
-          <w:szCs w:val="24"/>
-        </w:rPr>
-        <w:t>Sidhu</w:t>
-      </w:r>
-      <w:proofErr w:type="spellEnd"/>
+        <w:t>Manjot Sangha and Manveer Sidhu</w:t>
+      </w:r>
     </w:p>
     <w:p>
       <w:pPr>
@@ -946,55 +699,7 @@
           <w:sz w:val="24"/>
           <w:szCs w:val="24"/>
         </w:rPr>
-        <w:t xml:space="preserve">For the most part, this plan was followed. The only exception was that the Website module was developed entirely by </w:t>
-      </w:r>
-      <w:proofErr w:type="spellStart"/>
-      <w:r>
-        <w:rPr>
-          <w:sz w:val="24"/>
-          <w:szCs w:val="24"/>
-        </w:rPr>
-        <w:t>Manjot</w:t>
-      </w:r>
-      <w:proofErr w:type="spellEnd"/>
-      <w:r>
-        <w:rPr>
-          <w:sz w:val="24"/>
-          <w:szCs w:val="24"/>
-        </w:rPr>
-        <w:t xml:space="preserve">, and </w:t>
-      </w:r>
-      <w:proofErr w:type="spellStart"/>
-      <w:r>
-        <w:rPr>
-          <w:sz w:val="24"/>
-          <w:szCs w:val="24"/>
-        </w:rPr>
-        <w:t>Manveer</w:t>
-      </w:r>
-      <w:proofErr w:type="spellEnd"/>
-      <w:r>
-        <w:rPr>
-          <w:sz w:val="24"/>
-          <w:szCs w:val="24"/>
-        </w:rPr>
-        <w:t xml:space="preserve"> instead moved over to the Software module. Our original prediction that most members of the team would contribute to the application was true as well, with Matt, Curtis, and </w:t>
-      </w:r>
-      <w:proofErr w:type="spellStart"/>
-      <w:r>
-        <w:rPr>
-          <w:sz w:val="24"/>
-          <w:szCs w:val="24"/>
-        </w:rPr>
-        <w:t>Manveer</w:t>
-      </w:r>
-      <w:proofErr w:type="spellEnd"/>
-      <w:r>
-        <w:rPr>
-          <w:sz w:val="24"/>
-          <w:szCs w:val="24"/>
-        </w:rPr>
-        <w:t xml:space="preserve"> contributing to the </w:t>
+        <w:t xml:space="preserve">For the most part, this plan was followed. The only exception was that the Website module was developed entirely by Manjot, and Manveer instead moved over to the Software module. Our original prediction that most members of the team would contribute to the application was true as well, with Matt, Curtis, and Manveer contributing to the </w:t>
       </w:r>
       <w:r>
         <w:rPr>
@@ -1145,7 +850,6 @@
           <w:sz w:val="24"/>
           <w:szCs w:val="24"/>
         </w:rPr>
-        <w:lastRenderedPageBreak/>
         <w:t>The original proposal stipulated that it would be possible for the user to add a completely new product to the database through the Receiving form. This function was removed from the latest version of the application due to time constraints. However, this feature could be easily added in the future.</w:t>
       </w:r>
     </w:p>
@@ -1182,16 +886,34 @@
     <w:p>
       <w:pPr>
         <w:spacing w:after="0" w:line="240" w:lineRule="auto"/>
-        <w:rPr>
-          <w:sz w:val="24"/>
-          <w:szCs w:val="24"/>
-        </w:rPr>
-      </w:pPr>
-      <w:r>
-        <w:rPr>
-          <w:sz w:val="24"/>
-          <w:szCs w:val="24"/>
-        </w:rPr>
+        <w:ind w:left="720"/>
+        <w:rPr>
+          <w:sz w:val="24"/>
+          <w:szCs w:val="24"/>
+        </w:rPr>
+      </w:pPr>
+      <w:r>
+        <w:rPr>
+          <w:sz w:val="24"/>
+          <w:szCs w:val="24"/>
+        </w:rPr>
+        <w:br w:type="page"/>
+      </w:r>
+    </w:p>
+    <w:p>
+      <w:pPr>
+        <w:spacing w:after="0" w:line="240" w:lineRule="auto"/>
+        <w:rPr>
+          <w:sz w:val="24"/>
+          <w:szCs w:val="24"/>
+        </w:rPr>
+      </w:pPr>
+      <w:r>
+        <w:rPr>
+          <w:sz w:val="24"/>
+          <w:szCs w:val="24"/>
+        </w:rPr>
+        <w:lastRenderedPageBreak/>
         <w:t>While we had estimated task completion dates and created a tentative schedule, in the end many of the ‘deadlines’ where not kept, with members working on and completing tasks as they had time. While this was not the most efficient process, due to the conflicting schedules of the development team as well as other factors, it wa</w:t>
       </w:r>
       <w:r>
@@ -1388,23 +1110,7 @@
           <w:sz w:val="24"/>
           <w:szCs w:val="24"/>
         </w:rPr>
-        <w:t xml:space="preserve">Running Linux, this server hosted our project’s </w:t>
-      </w:r>
-      <w:proofErr w:type="spellStart"/>
-      <w:r>
-        <w:rPr>
-          <w:sz w:val="24"/>
-          <w:szCs w:val="24"/>
-        </w:rPr>
-        <w:t>MySQL</w:t>
-      </w:r>
-      <w:proofErr w:type="spellEnd"/>
-      <w:r>
-        <w:rPr>
-          <w:sz w:val="24"/>
-          <w:szCs w:val="24"/>
-        </w:rPr>
-        <w:t xml:space="preserve"> database and the actual website for the website module. Some details:</w:t>
+        <w:t>Running Linux, this server hosted our project’s MySQL database and the actual website for the website module. Some details:</w:t>
       </w:r>
     </w:p>
     <w:p>
@@ -1453,33 +1159,8 @@
           <w:sz w:val="24"/>
           <w:szCs w:val="24"/>
         </w:rPr>
-        <w:t xml:space="preserve"> – Linux, Apache, </w:t>
-      </w:r>
-      <w:proofErr w:type="spellStart"/>
-      <w:r>
-        <w:rPr>
-          <w:sz w:val="24"/>
-          <w:szCs w:val="24"/>
-        </w:rPr>
-        <w:t>MySQL</w:t>
-      </w:r>
-      <w:proofErr w:type="spellEnd"/>
-      <w:r>
-        <w:rPr>
-          <w:sz w:val="24"/>
-          <w:szCs w:val="24"/>
-        </w:rPr>
-        <w:t xml:space="preserve">, </w:t>
-      </w:r>
-      <w:proofErr w:type="spellStart"/>
-      <w:r>
-        <w:rPr>
-          <w:sz w:val="24"/>
-          <w:szCs w:val="24"/>
-        </w:rPr>
-        <w:t>PHPmyadmin</w:t>
-      </w:r>
-      <w:proofErr w:type="spellEnd"/>
+        <w:t xml:space="preserve"> – Linux, Apache, MySQL, PHPmyadmin</w:t>
+      </w:r>
     </w:p>
     <w:p>
       <w:pPr>
@@ -1527,23 +1208,7 @@
           <w:sz w:val="24"/>
           <w:szCs w:val="24"/>
         </w:rPr>
-        <w:t>Changed permissions of /</w:t>
-      </w:r>
-      <w:proofErr w:type="spellStart"/>
-      <w:r>
-        <w:rPr>
-          <w:sz w:val="24"/>
-          <w:szCs w:val="24"/>
-        </w:rPr>
-        <w:t>var</w:t>
-      </w:r>
-      <w:proofErr w:type="spellEnd"/>
-      <w:r>
-        <w:rPr>
-          <w:sz w:val="24"/>
-          <w:szCs w:val="24"/>
-        </w:rPr>
-        <w:t>/www to 777 and appended (insecure but effective)</w:t>
+        <w:t>Changed permissions of /var/www to 777 and appended (insecure but effective)</w:t>
       </w:r>
     </w:p>
     <w:p>
@@ -1559,108 +1224,19 @@
           <w:szCs w:val="24"/>
         </w:rPr>
       </w:pPr>
-      <w:proofErr w:type="spellStart"/>
-      <w:r>
-        <w:rPr>
-          <w:sz w:val="24"/>
-          <w:szCs w:val="24"/>
-        </w:rPr>
-        <w:t>Config</w:t>
-      </w:r>
-      <w:proofErr w:type="spellEnd"/>
-      <w:r>
-        <w:rPr>
-          <w:sz w:val="24"/>
-          <w:szCs w:val="24"/>
-        </w:rPr>
-        <w:t xml:space="preserve"> </w:t>
-      </w:r>
-      <w:r>
-        <w:rPr>
-          <w:sz w:val="24"/>
-          <w:szCs w:val="24"/>
-        </w:rPr>
-        <w:t>files altered - /etc/</w:t>
-      </w:r>
-      <w:proofErr w:type="spellStart"/>
-      <w:r>
-        <w:rPr>
-          <w:sz w:val="24"/>
-          <w:szCs w:val="24"/>
-        </w:rPr>
-        <w:t>init.d</w:t>
-      </w:r>
-      <w:proofErr w:type="spellEnd"/>
-      <w:r>
-        <w:rPr>
-          <w:sz w:val="24"/>
-          <w:szCs w:val="24"/>
-        </w:rPr>
-        <w:t>/</w:t>
-      </w:r>
-      <w:proofErr w:type="spellStart"/>
-      <w:r>
-        <w:rPr>
-          <w:sz w:val="24"/>
-          <w:szCs w:val="24"/>
-        </w:rPr>
-        <w:t>mysql.conf</w:t>
-      </w:r>
-      <w:proofErr w:type="spellEnd"/>
-      <w:r>
-        <w:rPr>
-          <w:sz w:val="24"/>
-          <w:szCs w:val="24"/>
-        </w:rPr>
-        <w:t>, /etc/</w:t>
-      </w:r>
-      <w:proofErr w:type="spellStart"/>
-      <w:r>
-        <w:rPr>
-          <w:sz w:val="24"/>
-          <w:szCs w:val="24"/>
-        </w:rPr>
-        <w:t>init.d</w:t>
-      </w:r>
-      <w:proofErr w:type="spellEnd"/>
-      <w:r>
-        <w:rPr>
-          <w:sz w:val="24"/>
-          <w:szCs w:val="24"/>
-        </w:rPr>
-        <w:t>/php5.conf, etc/</w:t>
-      </w:r>
-      <w:proofErr w:type="spellStart"/>
-      <w:r>
-        <w:rPr>
-          <w:sz w:val="24"/>
-          <w:szCs w:val="24"/>
-        </w:rPr>
-        <w:t>init.d</w:t>
-      </w:r>
-      <w:proofErr w:type="spellEnd"/>
-      <w:r>
-        <w:rPr>
-          <w:sz w:val="24"/>
-          <w:szCs w:val="24"/>
-        </w:rPr>
-        <w:t>/</w:t>
-      </w:r>
-      <w:proofErr w:type="spellStart"/>
-      <w:r>
-        <w:rPr>
-          <w:sz w:val="24"/>
-          <w:szCs w:val="24"/>
-        </w:rPr>
-        <w:t>mysql</w:t>
-      </w:r>
-      <w:proofErr w:type="spellEnd"/>
-      <w:r>
-        <w:rPr>
-          <w:sz w:val="24"/>
-          <w:szCs w:val="24"/>
-        </w:rPr>
-        <w:t>/apache2.conf (various adjustments to make it easier for users to connect easier</w:t>
+      <w:r>
+        <w:rPr>
+          <w:sz w:val="24"/>
+          <w:szCs w:val="24"/>
+        </w:rPr>
+        <w:t xml:space="preserve">Config </w:t>
+      </w:r>
+      <w:r>
+        <w:rPr>
+          <w:sz w:val="24"/>
+          <w:szCs w:val="24"/>
+        </w:rPr>
+        <w:t>files altered - /etc/init.d/mysql.conf, /etc/init.d/php5.conf, etc/init.d/mysql/apache2.conf (various adjustments to make it easier for users to connect easier</w:t>
       </w:r>
     </w:p>
     <w:p>
@@ -1816,37 +1392,19 @@
           <w:szCs w:val="24"/>
         </w:rPr>
       </w:pPr>
-      <w:proofErr w:type="spellStart"/>
-      <w:r>
-        <w:rPr>
-          <w:sz w:val="24"/>
-          <w:szCs w:val="24"/>
-        </w:rPr>
-        <w:t>OpenSSHserver</w:t>
-      </w:r>
-      <w:proofErr w:type="spellEnd"/>
-      <w:r>
-        <w:rPr>
-          <w:sz w:val="24"/>
-          <w:szCs w:val="24"/>
-        </w:rPr>
-        <w:t xml:space="preserve"> - </w:t>
-      </w:r>
-      <w:proofErr w:type="spellStart"/>
-      <w:r>
-        <w:rPr>
-          <w:sz w:val="24"/>
-          <w:szCs w:val="24"/>
-        </w:rPr>
-        <w:t>SSHkeys</w:t>
-      </w:r>
-      <w:proofErr w:type="spellEnd"/>
-      <w:r>
-        <w:rPr>
-          <w:sz w:val="24"/>
-          <w:szCs w:val="24"/>
-        </w:rPr>
-        <w:t xml:space="preserve"> (public/private)</w:t>
+      <w:r>
+        <w:rPr>
+          <w:sz w:val="24"/>
+          <w:szCs w:val="24"/>
+        </w:rPr>
+        <w:t xml:space="preserve">OpenSSHserver - </w:t>
+      </w:r>
+      <w:r>
+        <w:rPr>
+          <w:sz w:val="24"/>
+          <w:szCs w:val="24"/>
+        </w:rPr>
+        <w:t>SSHkeys (public/private)</w:t>
       </w:r>
     </w:p>
     <w:p>
@@ -1879,29 +1437,11 @@
       <w:pPr>
         <w:spacing w:after="0" w:line="240" w:lineRule="auto"/>
         <w:rPr>
-          <w:sz w:val="24"/>
-          <w:szCs w:val="24"/>
-        </w:rPr>
-      </w:pPr>
-    </w:p>
-    <w:p>
-      <w:pPr>
-        <w:spacing w:after="0" w:line="240" w:lineRule="auto"/>
-        <w:ind w:left="720"/>
-        <w:rPr>
           <w:b/>
           <w:sz w:val="24"/>
           <w:szCs w:val="24"/>
         </w:rPr>
       </w:pPr>
-      <w:r>
-        <w:rPr>
-          <w:b/>
-          <w:sz w:val="24"/>
-          <w:szCs w:val="24"/>
-        </w:rPr>
-        <w:br w:type="page"/>
-      </w:r>
     </w:p>
     <w:p>
       <w:pPr>
@@ -1923,8 +1463,113 @@
           <w:sz w:val="24"/>
           <w:szCs w:val="24"/>
         </w:rPr>
+        <w:t>WEBSITE</w:t>
+      </w:r>
+    </w:p>
+    <w:p>
+      <w:pPr>
+        <w:spacing w:after="0" w:line="240" w:lineRule="auto"/>
+        <w:ind w:left="720"/>
+        <w:rPr>
+          <w:sz w:val="24"/>
+          <w:szCs w:val="24"/>
+        </w:rPr>
+      </w:pPr>
+      <w:r>
+        <w:rPr>
+          <w:sz w:val="24"/>
+          <w:szCs w:val="24"/>
+        </w:rPr>
+        <w:t xml:space="preserve">Having read-only access to our database, the website’s purpose was to provide a method for </w:t>
+      </w:r>
+      <w:r>
+        <w:rPr>
+          <w:sz w:val="24"/>
+          <w:szCs w:val="24"/>
+        </w:rPr>
+        <w:t>our clients to view our inventory stock, as well as to gi</w:t>
+      </w:r>
+      <w:r>
+        <w:rPr>
+          <w:sz w:val="24"/>
+          <w:szCs w:val="24"/>
+        </w:rPr>
+        <w:t>ve them our contact information (Fig. III).</w:t>
+      </w:r>
+      <w:r>
+        <w:rPr>
+          <w:sz w:val="24"/>
+          <w:szCs w:val="24"/>
+        </w:rPr>
+        <w:t xml:space="preserve"> </w:t>
+      </w:r>
+      <w:r>
+        <w:rPr>
+          <w:sz w:val="24"/>
+          <w:szCs w:val="24"/>
+        </w:rPr>
+        <w:t>While being not terribly complex, the website module of this system fulfills its purpose of displaying information from the database while being in the ‘proof-of-concept’ nature of the current release. Future production versions are intended to be more complete.</w:t>
+      </w:r>
+    </w:p>
+    <w:p>
+      <w:pPr>
+        <w:spacing w:after="0" w:line="240" w:lineRule="auto"/>
+        <w:ind w:left="720"/>
+        <w:rPr>
+          <w:sz w:val="24"/>
+          <w:szCs w:val="24"/>
+        </w:rPr>
+      </w:pPr>
+    </w:p>
+    <w:p>
+      <w:pPr>
+        <w:spacing w:after="0" w:line="240" w:lineRule="auto"/>
+        <w:ind w:left="720"/>
+        <w:rPr>
+          <w:sz w:val="24"/>
+          <w:szCs w:val="24"/>
+        </w:rPr>
+      </w:pPr>
+      <w:r>
+        <w:rPr>
+          <w:sz w:val="24"/>
+          <w:szCs w:val="24"/>
+        </w:rPr>
+        <w:t>At present, the main feature of the website module is its ability to display the products the company stocks, with the ability to search for specific products and filter by category. The website also displays whether the item is in-stock or not.</w:t>
+      </w:r>
+    </w:p>
+    <w:p>
+      <w:pPr>
+        <w:spacing w:after="0" w:line="240" w:lineRule="auto"/>
+        <w:rPr>
+          <w:b/>
+          <w:sz w:val="24"/>
+          <w:szCs w:val="24"/>
+        </w:rPr>
+      </w:pPr>
+    </w:p>
+    <w:p>
+      <w:pPr>
+        <w:pStyle w:val="ListParagraph"/>
+        <w:numPr>
+          <w:ilvl w:val="0"/>
+          <w:numId w:val="2"/>
+        </w:numPr>
+        <w:spacing w:after="0" w:line="240" w:lineRule="auto"/>
+        <w:rPr>
+          <w:b/>
+          <w:sz w:val="24"/>
+          <w:szCs w:val="24"/>
+        </w:rPr>
+      </w:pPr>
+      <w:r>
+        <w:rPr>
+          <w:b/>
+          <w:sz w:val="24"/>
+          <w:szCs w:val="24"/>
+        </w:rPr>
         <w:lastRenderedPageBreak/>
-        <w:t>WEBSITE</w:t>
+        <w:t>APPLICATION</w:t>
       </w:r>
     </w:p>
     <w:p>
@@ -1941,35 +1586,7 @@
           <w:sz w:val="24"/>
           <w:szCs w:val="24"/>
         </w:rPr>
-        <w:t xml:space="preserve">Having read-only access to our database, the website’s purpose was to provide a method for </w:t>
-      </w:r>
-      <w:r>
-        <w:rPr>
-          <w:sz w:val="24"/>
-          <w:szCs w:val="24"/>
-        </w:rPr>
-        <w:t>our clients to view our inventory stock, as well as to gi</w:t>
-      </w:r>
-      <w:r>
-        <w:rPr>
-          <w:sz w:val="24"/>
-          <w:szCs w:val="24"/>
-        </w:rPr>
-        <w:t>ve them our contact information (Fig. III).</w:t>
-      </w:r>
-      <w:r>
-        <w:rPr>
-          <w:sz w:val="24"/>
-          <w:szCs w:val="24"/>
-        </w:rPr>
-        <w:t xml:space="preserve"> </w:t>
-      </w:r>
-      <w:r>
-        <w:rPr>
-          <w:sz w:val="24"/>
-          <w:szCs w:val="24"/>
-        </w:rPr>
-        <w:t>The technologies used to develop this site include:</w:t>
+        <w:t>Written in C#, the application for this system was designed to provide the employees of the company a streamlined and easy-to-use GUI to connect to the database in order to perform important tasks in the warehouse. The application has the following forms:</w:t>
       </w:r>
     </w:p>
     <w:p>
@@ -1987,10 +1604,187 @@
       </w:pPr>
       <w:r>
         <w:rPr>
-          <w:sz w:val="24"/>
-          <w:szCs w:val="24"/>
-        </w:rPr>
-        <w:t>HTML</w:t>
+          <w:b/>
+          <w:sz w:val="24"/>
+          <w:szCs w:val="24"/>
+        </w:rPr>
+        <w:t>Login</w:t>
+      </w:r>
+      <w:r>
+        <w:rPr>
+          <w:sz w:val="24"/>
+          <w:szCs w:val="24"/>
+        </w:rPr>
+        <w:t xml:space="preserve"> </w:t>
+      </w:r>
+      <w:r>
+        <w:rPr>
+          <w:b/>
+          <w:sz w:val="24"/>
+          <w:szCs w:val="24"/>
+        </w:rPr>
+        <w:t>Form</w:t>
+      </w:r>
+    </w:p>
+    <w:p>
+      <w:pPr>
+        <w:pStyle w:val="ListParagraph"/>
+        <w:numPr>
+          <w:ilvl w:val="2"/>
+          <w:numId w:val="2"/>
+        </w:numPr>
+        <w:spacing w:after="0" w:line="240" w:lineRule="auto"/>
+        <w:rPr>
+          <w:sz w:val="24"/>
+          <w:szCs w:val="24"/>
+        </w:rPr>
+      </w:pPr>
+      <w:r>
+        <w:rPr>
+          <w:sz w:val="24"/>
+          <w:szCs w:val="24"/>
+        </w:rPr>
+        <w:t>The form that appear</w:t>
+      </w:r>
+      <w:r>
+        <w:rPr>
+          <w:sz w:val="24"/>
+          <w:szCs w:val="24"/>
+        </w:rPr>
+        <w:t>s when the program first boots up; the user is first prompted for their login details and after they are entered, the appropriate form based on the user’s permission level will appear.</w:t>
+      </w:r>
+      <w:r>
+        <w:rPr>
+          <w:sz w:val="24"/>
+          <w:szCs w:val="24"/>
+        </w:rPr>
+        <w:t xml:space="preserve"> The permission groups from lowest to highest are:</w:t>
+      </w:r>
+    </w:p>
+    <w:p>
+      <w:pPr>
+        <w:pStyle w:val="ListParagraph"/>
+        <w:numPr>
+          <w:ilvl w:val="3"/>
+          <w:numId w:val="2"/>
+        </w:numPr>
+        <w:spacing w:after="0" w:line="240" w:lineRule="auto"/>
+        <w:rPr>
+          <w:sz w:val="24"/>
+          <w:szCs w:val="24"/>
+        </w:rPr>
+      </w:pPr>
+      <w:r>
+        <w:rPr>
+          <w:sz w:val="24"/>
+          <w:szCs w:val="24"/>
+        </w:rPr>
+        <w:t>Warehouse Employees</w:t>
+      </w:r>
+    </w:p>
+    <w:p>
+      <w:pPr>
+        <w:pStyle w:val="ListParagraph"/>
+        <w:numPr>
+          <w:ilvl w:val="3"/>
+          <w:numId w:val="2"/>
+        </w:numPr>
+        <w:spacing w:after="0" w:line="240" w:lineRule="auto"/>
+        <w:rPr>
+          <w:sz w:val="24"/>
+          <w:szCs w:val="24"/>
+        </w:rPr>
+      </w:pPr>
+      <w:r>
+        <w:rPr>
+          <w:sz w:val="24"/>
+          <w:szCs w:val="24"/>
+        </w:rPr>
+        <w:t>Receiving Clerks</w:t>
+      </w:r>
+    </w:p>
+    <w:p>
+      <w:pPr>
+        <w:pStyle w:val="ListParagraph"/>
+        <w:numPr>
+          <w:ilvl w:val="3"/>
+          <w:numId w:val="2"/>
+        </w:numPr>
+        <w:spacing w:after="0" w:line="240" w:lineRule="auto"/>
+        <w:rPr>
+          <w:sz w:val="24"/>
+          <w:szCs w:val="24"/>
+        </w:rPr>
+      </w:pPr>
+      <w:r>
+        <w:rPr>
+          <w:sz w:val="24"/>
+          <w:szCs w:val="24"/>
+        </w:rPr>
+        <w:t xml:space="preserve">Shipping Clerks </w:t>
+      </w:r>
+    </w:p>
+    <w:p>
+      <w:pPr>
+        <w:pStyle w:val="ListParagraph"/>
+        <w:numPr>
+          <w:ilvl w:val="3"/>
+          <w:numId w:val="2"/>
+        </w:numPr>
+        <w:spacing w:after="0" w:line="240" w:lineRule="auto"/>
+        <w:rPr>
+          <w:sz w:val="24"/>
+          <w:szCs w:val="24"/>
+        </w:rPr>
+      </w:pPr>
+      <w:r>
+        <w:rPr>
+          <w:sz w:val="24"/>
+          <w:szCs w:val="24"/>
+        </w:rPr>
+        <w:t>Operations Managers</w:t>
+      </w:r>
+    </w:p>
+    <w:p>
+      <w:pPr>
+        <w:pStyle w:val="ListParagraph"/>
+        <w:numPr>
+          <w:ilvl w:val="3"/>
+          <w:numId w:val="2"/>
+        </w:numPr>
+        <w:spacing w:after="0" w:line="240" w:lineRule="auto"/>
+        <w:rPr>
+          <w:sz w:val="24"/>
+          <w:szCs w:val="24"/>
+        </w:rPr>
+      </w:pPr>
+      <w:r>
+        <w:rPr>
+          <w:sz w:val="24"/>
+          <w:szCs w:val="24"/>
+        </w:rPr>
+        <w:t>Warehouse Managers</w:t>
+      </w:r>
+    </w:p>
+    <w:p>
+      <w:pPr>
+        <w:pStyle w:val="ListParagraph"/>
+        <w:numPr>
+          <w:ilvl w:val="3"/>
+          <w:numId w:val="2"/>
+        </w:numPr>
+        <w:spacing w:after="0" w:line="240" w:lineRule="auto"/>
+        <w:rPr>
+          <w:sz w:val="24"/>
+          <w:szCs w:val="24"/>
+        </w:rPr>
+      </w:pPr>
+      <w:r>
+        <w:rPr>
+          <w:sz w:val="24"/>
+          <w:szCs w:val="24"/>
+        </w:rPr>
+        <w:t>Administrators</w:t>
       </w:r>
     </w:p>
     <w:p>
@@ -2008,10 +1802,61 @@
       </w:pPr>
       <w:r>
         <w:rPr>
-          <w:sz w:val="24"/>
-          <w:szCs w:val="24"/>
-        </w:rPr>
-        <w:t>PHP</w:t>
+          <w:b/>
+          <w:sz w:val="24"/>
+          <w:szCs w:val="24"/>
+        </w:rPr>
+        <w:t>History</w:t>
+      </w:r>
+      <w:r>
+        <w:rPr>
+          <w:sz w:val="24"/>
+          <w:szCs w:val="24"/>
+        </w:rPr>
+        <w:t xml:space="preserve"> </w:t>
+      </w:r>
+      <w:r>
+        <w:rPr>
+          <w:b/>
+          <w:sz w:val="24"/>
+          <w:szCs w:val="24"/>
+        </w:rPr>
+        <w:t>Form</w:t>
+      </w:r>
+    </w:p>
+    <w:p>
+      <w:pPr>
+        <w:pStyle w:val="ListParagraph"/>
+        <w:numPr>
+          <w:ilvl w:val="2"/>
+          <w:numId w:val="2"/>
+        </w:numPr>
+        <w:spacing w:after="0" w:line="240" w:lineRule="auto"/>
+        <w:rPr>
+          <w:sz w:val="24"/>
+          <w:szCs w:val="24"/>
+        </w:rPr>
+      </w:pPr>
+      <w:r>
+        <w:rPr>
+          <w:sz w:val="24"/>
+          <w:szCs w:val="24"/>
+        </w:rPr>
+        <w:t>The default form for managers and administrators, this form simply displays a list of all past shipments and orders that have passed throug</w:t>
+      </w:r>
+      <w:r>
+        <w:rPr>
+          <w:sz w:val="24"/>
+          <w:szCs w:val="24"/>
+        </w:rPr>
+        <w:t>h the system. Also from this for</w:t>
+      </w:r>
+      <w:r>
+        <w:rPr>
+          <w:sz w:val="24"/>
+          <w:szCs w:val="24"/>
+        </w:rPr>
+        <w:t>m it is possible for those users to access the other forms.</w:t>
       </w:r>
     </w:p>
     <w:p>
@@ -2029,10 +1874,68 @@
       </w:pPr>
       <w:r>
         <w:rPr>
-          <w:sz w:val="24"/>
-          <w:szCs w:val="24"/>
-        </w:rPr>
-        <w:t>Bootstrap (CSS Framework)</w:t>
+          <w:b/>
+          <w:sz w:val="24"/>
+          <w:szCs w:val="24"/>
+        </w:rPr>
+        <w:t>Inventory</w:t>
+      </w:r>
+      <w:r>
+        <w:rPr>
+          <w:sz w:val="24"/>
+          <w:szCs w:val="24"/>
+        </w:rPr>
+        <w:t xml:space="preserve"> </w:t>
+      </w:r>
+      <w:r>
+        <w:rPr>
+          <w:b/>
+          <w:sz w:val="24"/>
+          <w:szCs w:val="24"/>
+        </w:rPr>
+        <w:t>Form</w:t>
+      </w:r>
+    </w:p>
+    <w:p>
+      <w:pPr>
+        <w:pStyle w:val="ListParagraph"/>
+        <w:numPr>
+          <w:ilvl w:val="2"/>
+          <w:numId w:val="2"/>
+        </w:numPr>
+        <w:spacing w:after="0" w:line="240" w:lineRule="auto"/>
+        <w:rPr>
+          <w:sz w:val="24"/>
+          <w:szCs w:val="24"/>
+        </w:rPr>
+      </w:pPr>
+      <w:r>
+        <w:rPr>
+          <w:sz w:val="24"/>
+          <w:szCs w:val="24"/>
+        </w:rPr>
+        <w:t xml:space="preserve">The default form for regular warehouse employees, this simple form displays the physical location of the products inside the warehouse. The user is also able to look up a specific product by its SKU. </w:t>
+      </w:r>
+    </w:p>
+    <w:p>
+      <w:pPr>
+        <w:pStyle w:val="ListParagraph"/>
+        <w:numPr>
+          <w:ilvl w:val="2"/>
+          <w:numId w:val="2"/>
+        </w:numPr>
+        <w:spacing w:after="0" w:line="240" w:lineRule="auto"/>
+        <w:rPr>
+          <w:sz w:val="24"/>
+          <w:szCs w:val="24"/>
+        </w:rPr>
+      </w:pPr>
+      <w:r>
+        <w:rPr>
+          <w:sz w:val="24"/>
+          <w:szCs w:val="24"/>
+        </w:rPr>
+        <w:t>This form in particular followed the original information-access-restriction scheme stipulated in the proposal, as higher-tier users will see additional information about the product.</w:t>
       </w:r>
     </w:p>
     <w:p>
@@ -2050,60 +1953,54 @@
       </w:pPr>
       <w:r>
         <w:rPr>
-          <w:sz w:val="24"/>
-          <w:szCs w:val="24"/>
-        </w:rPr>
-        <w:t>JavaScript</w:t>
-      </w:r>
-    </w:p>
-    <w:p>
-      <w:pPr>
-        <w:spacing w:after="0" w:line="240" w:lineRule="auto"/>
-        <w:rPr>
           <w:b/>
           <w:sz w:val="24"/>
           <w:szCs w:val="24"/>
         </w:rPr>
-      </w:pPr>
+        <w:t>Receiving</w:t>
+      </w:r>
+      <w:r>
+        <w:rPr>
+          <w:sz w:val="24"/>
+          <w:szCs w:val="24"/>
+        </w:rPr>
+        <w:t xml:space="preserve"> </w:t>
+      </w:r>
+      <w:r>
+        <w:rPr>
+          <w:b/>
+          <w:sz w:val="24"/>
+          <w:szCs w:val="24"/>
+        </w:rPr>
+        <w:t>Form</w:t>
+      </w:r>
     </w:p>
     <w:p>
       <w:pPr>
         <w:pStyle w:val="ListParagraph"/>
         <w:numPr>
-          <w:ilvl w:val="0"/>
+          <w:ilvl w:val="2"/>
           <w:numId w:val="2"/>
         </w:numPr>
         <w:spacing w:after="0" w:line="240" w:lineRule="auto"/>
         <w:rPr>
-          <w:b/>
-          <w:sz w:val="24"/>
-          <w:szCs w:val="24"/>
-        </w:rPr>
-      </w:pPr>
-      <w:r>
-        <w:rPr>
-          <w:b/>
-          <w:sz w:val="24"/>
-          <w:szCs w:val="24"/>
-        </w:rPr>
-        <w:t>APPLICATION</w:t>
-      </w:r>
-    </w:p>
-    <w:p>
-      <w:pPr>
-        <w:spacing w:after="0" w:line="240" w:lineRule="auto"/>
-        <w:ind w:left="720"/>
-        <w:rPr>
-          <w:sz w:val="24"/>
-          <w:szCs w:val="24"/>
-        </w:rPr>
-      </w:pPr>
-      <w:r>
-        <w:rPr>
-          <w:sz w:val="24"/>
-          <w:szCs w:val="24"/>
-        </w:rPr>
-        <w:t>Written in C#, the application for this system was designed to provide the employees of the company a streamlined and easy-to-use GUI to connect to the database in order to perform important tasks in the warehouse. The application has the following forms:</w:t>
+          <w:sz w:val="24"/>
+          <w:szCs w:val="24"/>
+        </w:rPr>
+      </w:pPr>
+      <w:r>
+        <w:rPr>
+          <w:sz w:val="24"/>
+          <w:szCs w:val="24"/>
+        </w:rPr>
+        <w:t xml:space="preserve">The default form for receiving clerks, this form deals with incoming products to the warehouse. </w:t>
+      </w:r>
+      <w:r>
+        <w:rPr>
+          <w:sz w:val="24"/>
+          <w:szCs w:val="24"/>
+        </w:rPr>
+        <w:t>It allows for the user to process the items, and then update the stock stored in the database.</w:t>
       </w:r>
     </w:p>
     <w:p>
@@ -2121,10 +2018,26 @@
       </w:pPr>
       <w:r>
         <w:rPr>
-          <w:sz w:val="24"/>
-          <w:szCs w:val="24"/>
-        </w:rPr>
-        <w:t>Login Form</w:t>
+          <w:b/>
+          <w:sz w:val="24"/>
+          <w:szCs w:val="24"/>
+        </w:rPr>
+        <w:t>Shipping</w:t>
+      </w:r>
+      <w:r>
+        <w:rPr>
+          <w:sz w:val="24"/>
+          <w:szCs w:val="24"/>
+        </w:rPr>
+        <w:t xml:space="preserve"> </w:t>
+      </w:r>
+      <w:r>
+        <w:rPr>
+          <w:b/>
+          <w:sz w:val="24"/>
+          <w:szCs w:val="24"/>
+        </w:rPr>
+        <w:t>Form</w:t>
       </w:r>
     </w:p>
     <w:p>
@@ -2145,168 +2058,7 @@
           <w:sz w:val="24"/>
           <w:szCs w:val="24"/>
         </w:rPr>
-        <w:t>The form that appear</w:t>
-      </w:r>
-      <w:r>
-        <w:rPr>
-          <w:sz w:val="24"/>
-          <w:szCs w:val="24"/>
-        </w:rPr>
-        <w:t>s when the program first boots up; the user is first prompted for their login details and after they are entered, the appropriate form based on the user’s permission level will appear.</w:t>
-      </w:r>
-      <w:r>
-        <w:rPr>
-          <w:sz w:val="24"/>
-          <w:szCs w:val="24"/>
-        </w:rPr>
-        <w:t xml:space="preserve"> The permission groups from lowest to highest are:</w:t>
-      </w:r>
-    </w:p>
-    <w:p>
-      <w:pPr>
-        <w:pStyle w:val="ListParagraph"/>
-        <w:numPr>
-          <w:ilvl w:val="3"/>
-          <w:numId w:val="2"/>
-        </w:numPr>
-        <w:spacing w:after="0" w:line="240" w:lineRule="auto"/>
-        <w:rPr>
-          <w:sz w:val="24"/>
-          <w:szCs w:val="24"/>
-        </w:rPr>
-      </w:pPr>
-      <w:r>
-        <w:rPr>
-          <w:sz w:val="24"/>
-          <w:szCs w:val="24"/>
-        </w:rPr>
-        <w:t>Warehouse Employees</w:t>
-      </w:r>
-    </w:p>
-    <w:p>
-      <w:pPr>
-        <w:pStyle w:val="ListParagraph"/>
-        <w:numPr>
-          <w:ilvl w:val="3"/>
-          <w:numId w:val="2"/>
-        </w:numPr>
-        <w:spacing w:after="0" w:line="240" w:lineRule="auto"/>
-        <w:rPr>
-          <w:sz w:val="24"/>
-          <w:szCs w:val="24"/>
-        </w:rPr>
-      </w:pPr>
-      <w:r>
-        <w:rPr>
-          <w:sz w:val="24"/>
-          <w:szCs w:val="24"/>
-        </w:rPr>
-        <w:t>Receiving Clerks</w:t>
-      </w:r>
-    </w:p>
-    <w:p>
-      <w:pPr>
-        <w:pStyle w:val="ListParagraph"/>
-        <w:numPr>
-          <w:ilvl w:val="3"/>
-          <w:numId w:val="2"/>
-        </w:numPr>
-        <w:spacing w:after="0" w:line="240" w:lineRule="auto"/>
-        <w:rPr>
-          <w:sz w:val="24"/>
-          <w:szCs w:val="24"/>
-        </w:rPr>
-      </w:pPr>
-      <w:r>
-        <w:rPr>
-          <w:sz w:val="24"/>
-          <w:szCs w:val="24"/>
-        </w:rPr>
-        <w:t xml:space="preserve">Shipping Clerks </w:t>
-      </w:r>
-    </w:p>
-    <w:p>
-      <w:pPr>
-        <w:pStyle w:val="ListParagraph"/>
-        <w:numPr>
-          <w:ilvl w:val="3"/>
-          <w:numId w:val="2"/>
-        </w:numPr>
-        <w:spacing w:after="0" w:line="240" w:lineRule="auto"/>
-        <w:rPr>
-          <w:sz w:val="24"/>
-          <w:szCs w:val="24"/>
-        </w:rPr>
-      </w:pPr>
-      <w:r>
-        <w:rPr>
-          <w:sz w:val="24"/>
-          <w:szCs w:val="24"/>
-        </w:rPr>
-        <w:t>Operations Managers</w:t>
-      </w:r>
-    </w:p>
-    <w:p>
-      <w:pPr>
-        <w:pStyle w:val="ListParagraph"/>
-        <w:numPr>
-          <w:ilvl w:val="3"/>
-          <w:numId w:val="2"/>
-        </w:numPr>
-        <w:spacing w:after="0" w:line="240" w:lineRule="auto"/>
-        <w:rPr>
-          <w:sz w:val="24"/>
-          <w:szCs w:val="24"/>
-        </w:rPr>
-      </w:pPr>
-      <w:r>
-        <w:rPr>
-          <w:sz w:val="24"/>
-          <w:szCs w:val="24"/>
-        </w:rPr>
-        <w:t>Warehouse Managers</w:t>
-      </w:r>
-    </w:p>
-    <w:p>
-      <w:pPr>
-        <w:pStyle w:val="ListParagraph"/>
-        <w:numPr>
-          <w:ilvl w:val="3"/>
-          <w:numId w:val="2"/>
-        </w:numPr>
-        <w:spacing w:after="0" w:line="240" w:lineRule="auto"/>
-        <w:rPr>
-          <w:sz w:val="24"/>
-          <w:szCs w:val="24"/>
-        </w:rPr>
-      </w:pPr>
-      <w:r>
-        <w:rPr>
-          <w:sz w:val="24"/>
-          <w:szCs w:val="24"/>
-        </w:rPr>
-        <w:t>Administrators</w:t>
-      </w:r>
-    </w:p>
-    <w:p>
-      <w:pPr>
-        <w:pStyle w:val="ListParagraph"/>
-        <w:numPr>
-          <w:ilvl w:val="1"/>
-          <w:numId w:val="2"/>
-        </w:numPr>
-        <w:spacing w:after="0" w:line="240" w:lineRule="auto"/>
-        <w:rPr>
-          <w:sz w:val="24"/>
-          <w:szCs w:val="24"/>
-        </w:rPr>
-      </w:pPr>
-      <w:r>
-        <w:rPr>
-          <w:sz w:val="24"/>
-          <w:szCs w:val="24"/>
-        </w:rPr>
-        <w:t>History Form</w:t>
+        <w:t>The default form for shipping clerks, this form deals with outgoing products to our company’s clients. It allows for the user to look up shipments and mark them as shipped when the items actually leave the warehouse.</w:t>
       </w:r>
     </w:p>
     <w:p>
@@ -2327,202 +2079,8 @@
           <w:sz w:val="24"/>
           <w:szCs w:val="24"/>
         </w:rPr>
-        <w:t>The default form for managers and administrators, this form simply displays a list of all past shipments and orders that have passed through the system. Also from this from it is possible for those users to access the other forms.</w:t>
-      </w:r>
-    </w:p>
-    <w:p>
-      <w:pPr>
-        <w:pStyle w:val="ListParagraph"/>
-        <w:numPr>
-          <w:ilvl w:val="1"/>
-          <w:numId w:val="2"/>
-        </w:numPr>
-        <w:spacing w:after="0" w:line="240" w:lineRule="auto"/>
-        <w:rPr>
-          <w:sz w:val="24"/>
-          <w:szCs w:val="24"/>
-        </w:rPr>
-      </w:pPr>
-      <w:r>
-        <w:rPr>
-          <w:sz w:val="24"/>
-          <w:szCs w:val="24"/>
-        </w:rPr>
-        <w:t>Inventory Form</w:t>
-      </w:r>
-    </w:p>
-    <w:p>
-      <w:pPr>
-        <w:pStyle w:val="ListParagraph"/>
-        <w:numPr>
-          <w:ilvl w:val="2"/>
-          <w:numId w:val="2"/>
-        </w:numPr>
-        <w:spacing w:after="0" w:line="240" w:lineRule="auto"/>
-        <w:rPr>
-          <w:sz w:val="24"/>
-          <w:szCs w:val="24"/>
-        </w:rPr>
-      </w:pPr>
-      <w:r>
-        <w:rPr>
-          <w:sz w:val="24"/>
-          <w:szCs w:val="24"/>
-        </w:rPr>
-        <w:t xml:space="preserve">The default form for regular warehouse employees, this simple form displays the physical location of the products inside the warehouse. The user is also able to look up a specific product by its SKU. </w:t>
-      </w:r>
-    </w:p>
-    <w:p>
-      <w:pPr>
-        <w:pStyle w:val="ListParagraph"/>
-        <w:numPr>
-          <w:ilvl w:val="2"/>
-          <w:numId w:val="2"/>
-        </w:numPr>
-        <w:spacing w:after="0" w:line="240" w:lineRule="auto"/>
-        <w:rPr>
-          <w:sz w:val="24"/>
-          <w:szCs w:val="24"/>
-        </w:rPr>
-      </w:pPr>
-      <w:r>
-        <w:rPr>
-          <w:sz w:val="24"/>
-          <w:szCs w:val="24"/>
-        </w:rPr>
-        <w:t>This form in particular followed the original information-access-restriction scheme stipulated in the proposal, as higher-tier users will see additional information about the product.</w:t>
-      </w:r>
-    </w:p>
-    <w:p>
-      <w:pPr>
-        <w:pStyle w:val="ListParagraph"/>
-        <w:numPr>
-          <w:ilvl w:val="1"/>
-          <w:numId w:val="2"/>
-        </w:numPr>
-        <w:spacing w:after="0" w:line="240" w:lineRule="auto"/>
-        <w:rPr>
-          <w:sz w:val="24"/>
-          <w:szCs w:val="24"/>
-        </w:rPr>
-      </w:pPr>
-      <w:r>
-        <w:rPr>
-          <w:sz w:val="24"/>
-          <w:szCs w:val="24"/>
-        </w:rPr>
-        <w:t>Receiving Form</w:t>
-      </w:r>
-    </w:p>
-    <w:p>
-      <w:pPr>
-        <w:pStyle w:val="ListParagraph"/>
-        <w:numPr>
-          <w:ilvl w:val="2"/>
-          <w:numId w:val="2"/>
-        </w:numPr>
-        <w:spacing w:after="0" w:line="240" w:lineRule="auto"/>
-        <w:rPr>
-          <w:sz w:val="24"/>
-          <w:szCs w:val="24"/>
-        </w:rPr>
-      </w:pPr>
-      <w:r>
-        <w:rPr>
-          <w:sz w:val="24"/>
-          <w:szCs w:val="24"/>
-        </w:rPr>
-        <w:t xml:space="preserve">The default form for receiving clerks, this form deals with incoming products to the warehouse. </w:t>
-      </w:r>
-      <w:r>
-        <w:rPr>
-          <w:sz w:val="24"/>
-          <w:szCs w:val="24"/>
-        </w:rPr>
-        <w:t>It allows for the user to process the items, and then update the stock stored in the database.</w:t>
-      </w:r>
-    </w:p>
-    <w:p>
-      <w:pPr>
-        <w:pStyle w:val="ListParagraph"/>
-        <w:numPr>
-          <w:ilvl w:val="1"/>
-          <w:numId w:val="2"/>
-        </w:numPr>
-        <w:spacing w:after="0" w:line="240" w:lineRule="auto"/>
-        <w:rPr>
-          <w:sz w:val="24"/>
-          <w:szCs w:val="24"/>
-        </w:rPr>
-      </w:pPr>
-      <w:r>
-        <w:rPr>
-          <w:sz w:val="24"/>
-          <w:szCs w:val="24"/>
-        </w:rPr>
-        <w:t>Shipping Form</w:t>
-      </w:r>
-    </w:p>
-    <w:p>
-      <w:pPr>
-        <w:pStyle w:val="ListParagraph"/>
-        <w:numPr>
-          <w:ilvl w:val="2"/>
-          <w:numId w:val="2"/>
-        </w:numPr>
-        <w:spacing w:after="0" w:line="240" w:lineRule="auto"/>
-        <w:rPr>
-          <w:sz w:val="24"/>
-          <w:szCs w:val="24"/>
-        </w:rPr>
-      </w:pPr>
-      <w:r>
-        <w:rPr>
-          <w:sz w:val="24"/>
-          <w:szCs w:val="24"/>
-        </w:rPr>
-        <w:t>The default form for shipping clerks, this form deals with outgoing products to our company’s clients. It allows for the user to look up shipments and mark them as shipped when the items actually leave the warehouse.</w:t>
-      </w:r>
-    </w:p>
-    <w:p>
-      <w:pPr>
-        <w:pStyle w:val="ListParagraph"/>
-        <w:numPr>
-          <w:ilvl w:val="2"/>
-          <w:numId w:val="2"/>
-        </w:numPr>
-        <w:spacing w:after="0" w:line="240" w:lineRule="auto"/>
-        <w:rPr>
-          <w:sz w:val="24"/>
-          <w:szCs w:val="24"/>
-        </w:rPr>
-      </w:pPr>
-      <w:r>
-        <w:rPr>
-          <w:sz w:val="24"/>
-          <w:szCs w:val="24"/>
-        </w:rPr>
         <w:t>This form also has the ability to create new shipments in the database and store them for later processing.</w:t>
       </w:r>
-    </w:p>
-    <w:p>
-      <w:pPr>
-        <w:spacing w:after="0" w:line="240" w:lineRule="auto"/>
-        <w:rPr>
-          <w:sz w:val="24"/>
-          <w:szCs w:val="24"/>
-        </w:rPr>
-      </w:pPr>
-    </w:p>
-    <w:p>
-      <w:pPr>
-        <w:spacing w:after="0" w:line="240" w:lineRule="auto"/>
-        <w:ind w:left="720"/>
-        <w:rPr>
-          <w:sz w:val="24"/>
-          <w:szCs w:val="24"/>
-        </w:rPr>
-      </w:pPr>
       <w:r>
         <w:rPr>
           <w:sz w:val="24"/>
@@ -2712,23 +2270,7 @@
           <w:sz w:val="24"/>
           <w:szCs w:val="24"/>
         </w:rPr>
-        <w:t xml:space="preserve">The one exception to this was a major incident involving the </w:t>
-      </w:r>
-      <w:proofErr w:type="spellStart"/>
-      <w:r>
-        <w:rPr>
-          <w:sz w:val="24"/>
-          <w:szCs w:val="24"/>
-        </w:rPr>
-        <w:t>Github</w:t>
-      </w:r>
-      <w:proofErr w:type="spellEnd"/>
-      <w:r>
-        <w:rPr>
-          <w:sz w:val="24"/>
-          <w:szCs w:val="24"/>
-        </w:rPr>
-        <w:t xml:space="preserve"> repository which occurred late into the development</w:t>
+        <w:t>The one exception to this was a major incident involving the Github repository which occurred late into the development</w:t>
       </w:r>
       <w:r>
         <w:rPr>
@@ -2892,23 +2434,7 @@
           <w:sz w:val="24"/>
           <w:szCs w:val="24"/>
         </w:rPr>
-        <w:t xml:space="preserve">that occur on the application side while remaining in the application; meaning the development team had to log into </w:t>
-      </w:r>
-      <w:proofErr w:type="spellStart"/>
-      <w:r>
-        <w:rPr>
-          <w:sz w:val="24"/>
-          <w:szCs w:val="24"/>
-        </w:rPr>
-        <w:t>PHPmyadmin</w:t>
-      </w:r>
-      <w:proofErr w:type="spellEnd"/>
-      <w:r>
-        <w:rPr>
-          <w:sz w:val="24"/>
-          <w:szCs w:val="24"/>
-        </w:rPr>
-        <w:t xml:space="preserve"> to correct errors. Because inventory mistakes due to miscounts or theft </w:t>
+        <w:t xml:space="preserve">that occur on the application side while remaining in the application; meaning the development team had to log into PHPmyadmin to correct errors. Because inventory mistakes due to miscounts or theft </w:t>
       </w:r>
       <w:r>
         <w:rPr>
@@ -3872,7 +3398,6 @@
                 <w:szCs w:val="24"/>
               </w:rPr>
             </w:pPr>
-            <w:proofErr w:type="spellStart"/>
             <w:r>
               <w:rPr>
                 <w:sz w:val="24"/>
@@ -3880,7 +3405,6 @@
               </w:rPr>
               <w:t>MySQL</w:t>
             </w:r>
-            <w:proofErr w:type="spellEnd"/>
           </w:p>
         </w:tc>
         <w:tc>
@@ -4272,21 +3796,12 @@
                 <w:szCs w:val="24"/>
               </w:rPr>
             </w:pPr>
-            <w:proofErr w:type="spellStart"/>
             <w:r>
               <w:rPr>
                 <w:sz w:val="24"/>
                 <w:szCs w:val="24"/>
               </w:rPr>
-              <w:t>MySQL</w:t>
-            </w:r>
-            <w:proofErr w:type="spellEnd"/>
-            <w:r>
-              <w:rPr>
-                <w:sz w:val="24"/>
-                <w:szCs w:val="24"/>
-              </w:rPr>
-              <w:t xml:space="preserve"> Workbench 6.3 CE</w:t>
+              <w:t>MySQL Workbench 6.3 CE</w:t>
             </w:r>
           </w:p>
         </w:tc>
@@ -4325,7 +3840,6 @@
                 <w:szCs w:val="24"/>
               </w:rPr>
             </w:pPr>
-            <w:proofErr w:type="spellStart"/>
             <w:r>
               <w:rPr>
                 <w:sz w:val="24"/>
@@ -4333,7 +3847,6 @@
               </w:rPr>
               <w:t>Mockaroo</w:t>
             </w:r>
-            <w:proofErr w:type="spellEnd"/>
           </w:p>
         </w:tc>
         <w:tc>
@@ -4371,7 +3884,6 @@
                 <w:szCs w:val="24"/>
               </w:rPr>
             </w:pPr>
-            <w:proofErr w:type="spellStart"/>
             <w:r>
               <w:rPr>
                 <w:sz w:val="24"/>
@@ -4379,7 +3891,6 @@
               </w:rPr>
               <w:t>PHPmyadmin</w:t>
             </w:r>
-            <w:proofErr w:type="spellEnd"/>
           </w:p>
         </w:tc>
         <w:tc>
@@ -4461,7 +3972,6 @@
                 <w:szCs w:val="24"/>
               </w:rPr>
             </w:pPr>
-            <w:proofErr w:type="spellStart"/>
             <w:r>
               <w:rPr>
                 <w:sz w:val="24"/>
@@ -4469,7 +3979,6 @@
               </w:rPr>
               <w:t>Codelobster</w:t>
             </w:r>
-            <w:proofErr w:type="spellEnd"/>
           </w:p>
         </w:tc>
         <w:tc>
@@ -4507,7 +4016,6 @@
                 <w:szCs w:val="24"/>
               </w:rPr>
             </w:pPr>
-            <w:proofErr w:type="spellStart"/>
             <w:r>
               <w:rPr>
                 <w:sz w:val="24"/>
@@ -4515,7 +4023,6 @@
               </w:rPr>
               <w:t>FileZilla</w:t>
             </w:r>
-            <w:proofErr w:type="spellEnd"/>
           </w:p>
         </w:tc>
         <w:tc>
@@ -4641,7 +4148,6 @@
                 <w:szCs w:val="24"/>
               </w:rPr>
             </w:pPr>
-            <w:proofErr w:type="spellStart"/>
             <w:r>
               <w:rPr>
                 <w:sz w:val="24"/>
@@ -4649,7 +4155,6 @@
               </w:rPr>
               <w:t>ReSharper</w:t>
             </w:r>
-            <w:proofErr w:type="spellEnd"/>
           </w:p>
         </w:tc>
         <w:tc>
@@ -4731,7 +4236,6 @@
                 <w:szCs w:val="24"/>
               </w:rPr>
             </w:pPr>
-            <w:proofErr w:type="spellStart"/>
             <w:r>
               <w:rPr>
                 <w:sz w:val="24"/>
@@ -4739,7 +4243,6 @@
               </w:rPr>
               <w:t>Github</w:t>
             </w:r>
-            <w:proofErr w:type="spellEnd"/>
           </w:p>
         </w:tc>
         <w:tc>
@@ -4777,7 +4280,6 @@
                 <w:szCs w:val="24"/>
               </w:rPr>
             </w:pPr>
-            <w:proofErr w:type="spellStart"/>
             <w:r>
               <w:rPr>
                 <w:sz w:val="24"/>
@@ -4785,7 +4287,6 @@
               </w:rPr>
               <w:t>SourceTree</w:t>
             </w:r>
-            <w:proofErr w:type="spellEnd"/>
           </w:p>
         </w:tc>
         <w:tc>
@@ -4824,23 +4325,7 @@
           <w:sz w:val="24"/>
           <w:szCs w:val="24"/>
         </w:rPr>
-        <w:t xml:space="preserve">Figure </w:t>
-      </w:r>
-      <w:proofErr w:type="gramStart"/>
-      <w:r>
-        <w:rPr>
-          <w:sz w:val="24"/>
-          <w:szCs w:val="24"/>
-        </w:rPr>
-        <w:t>I</w:t>
-      </w:r>
-      <w:proofErr w:type="gramEnd"/>
-      <w:r>
-        <w:rPr>
-          <w:sz w:val="24"/>
-          <w:szCs w:val="24"/>
-        </w:rPr>
-        <w:t>: List of all technologies and development tools used:</w:t>
+        <w:t>Figure I: List of all technologies and development tools used:</w:t>
       </w:r>
     </w:p>
     <w:p>
@@ -4865,7 +4350,6 @@
           <w:noProof/>
           <w:sz w:val="24"/>
           <w:szCs w:val="24"/>
-          <w:lang w:eastAsia="ja-JP"/>
         </w:rPr>
         <w:drawing>
           <wp:inline distT="0" distB="0" distL="0" distR="0">
@@ -4966,7 +4450,6 @@
           <w:noProof/>
           <w:sz w:val="24"/>
           <w:szCs w:val="24"/>
-          <w:lang w:eastAsia="ja-JP"/>
         </w:rPr>
         <w:lastRenderedPageBreak/>
         <w:drawing>
@@ -5054,7 +4537,6 @@
           <w:noProof/>
           <w:sz w:val="24"/>
           <w:szCs w:val="24"/>
-          <w:lang w:eastAsia="ja-JP"/>
         </w:rPr>
         <w:drawing>
           <wp:inline distT="0" distB="0" distL="0" distR="0">
@@ -5148,7 +4630,6 @@
           <w:noProof/>
           <w:sz w:val="24"/>
           <w:szCs w:val="24"/>
-          <w:lang w:eastAsia="ja-JP"/>
         </w:rPr>
         <w:lastRenderedPageBreak/>
         <w:drawing>
@@ -5243,7 +4724,6 @@
           <w:noProof/>
           <w:sz w:val="24"/>
           <w:szCs w:val="24"/>
-          <w:lang w:eastAsia="ja-JP"/>
         </w:rPr>
         <w:drawing>
           <wp:inline distT="0" distB="0" distL="0" distR="0">
@@ -5347,7 +4827,6 @@
           <w:noProof/>
           <w:sz w:val="24"/>
           <w:szCs w:val="24"/>
-          <w:lang w:eastAsia="ja-JP"/>
         </w:rPr>
         <w:lastRenderedPageBreak/>
         <w:drawing>
@@ -5435,7 +4914,6 @@
           <w:noProof/>
           <w:sz w:val="24"/>
           <w:szCs w:val="24"/>
-          <w:lang w:eastAsia="ja-JP"/>
         </w:rPr>
         <w:drawing>
           <wp:inline distT="0" distB="0" distL="0" distR="0">
@@ -5519,7 +4997,7 @@
 
 <file path=word/endnotes.xml><?xml version="1.0" encoding="utf-8"?>
 <w:endnotes xmlns:ve="http://schemas.openxmlformats.org/markup-compatibility/2006" xmlns:o="urn:schemas-microsoft-com:office:office" xmlns:r="http://schemas.openxmlformats.org/officeDocument/2006/relationships" xmlns:m="http://schemas.openxmlformats.org/officeDocument/2006/math" xmlns:v="urn:schemas-microsoft-com:vml" xmlns:wp="http://schemas.openxmlformats.org/drawingml/2006/wordprocessingDrawing" xmlns:w10="urn:schemas-microsoft-com:office:word" xmlns:w="http://schemas.openxmlformats.org/wordprocessingml/2006/main" xmlns:wne="http://schemas.microsoft.com/office/word/2006/wordml">
-  <w:endnote w:type="separator" w:id="-1">
+  <w:endnote w:type="separator" w:id="0">
     <w:p>
       <w:pPr>
         <w:spacing w:after="0" w:line="240" w:lineRule="auto"/>
@@ -5529,7 +5007,7 @@
       </w:r>
     </w:p>
   </w:endnote>
-  <w:endnote w:type="continuationSeparator" w:id="0">
+  <w:endnote w:type="continuationSeparator" w:id="1">
     <w:p>
       <w:pPr>
         <w:spacing w:after="0" w:line="240" w:lineRule="auto"/>
@@ -5637,7 +5115,7 @@
 
 <file path=word/footnotes.xml><?xml version="1.0" encoding="utf-8"?>
 <w:footnotes xmlns:ve="http://schemas.openxmlformats.org/markup-compatibility/2006" xmlns:o="urn:schemas-microsoft-com:office:office" xmlns:r="http://schemas.openxmlformats.org/officeDocument/2006/relationships" xmlns:m="http://schemas.openxmlformats.org/officeDocument/2006/math" xmlns:v="urn:schemas-microsoft-com:vml" xmlns:wp="http://schemas.openxmlformats.org/drawingml/2006/wordprocessingDrawing" xmlns:w10="urn:schemas-microsoft-com:office:word" xmlns:w="http://schemas.openxmlformats.org/wordprocessingml/2006/main" xmlns:wne="http://schemas.microsoft.com/office/word/2006/wordml">
-  <w:footnote w:type="separator" w:id="-1">
+  <w:footnote w:type="separator" w:id="0">
     <w:p>
       <w:pPr>
         <w:spacing w:after="0" w:line="240" w:lineRule="auto"/>
@@ -5647,7 +5125,7 @@
       </w:r>
     </w:p>
   </w:footnote>
-  <w:footnote w:type="continuationSeparator" w:id="0">
+  <w:footnote w:type="continuationSeparator" w:id="1">
     <w:p>
       <w:pPr>
         <w:spacing w:after="0" w:line="240" w:lineRule="auto"/>
@@ -7411,315 +6889,6 @@
 </w:styles>
 </file>
 
-<file path=word/glossary/document.xml><?xml version="1.0" encoding="utf-8"?>
-<w:glossaryDocument xmlns:ve="http://schemas.openxmlformats.org/markup-compatibility/2006" xmlns:o="urn:schemas-microsoft-com:office:office" xmlns:r="http://schemas.openxmlformats.org/officeDocument/2006/relationships" xmlns:m="http://schemas.openxmlformats.org/officeDocument/2006/math" xmlns:v="urn:schemas-microsoft-com:vml" xmlns:wp="http://schemas.openxmlformats.org/drawingml/2006/wordprocessingDrawing" xmlns:w10="urn:schemas-microsoft-com:office:word" xmlns:w="http://schemas.openxmlformats.org/wordprocessingml/2006/main" xmlns:wne="http://schemas.microsoft.com/office/word/2006/wordml">
-  <w:docParts/>
-</w:glossaryDocument>
-</file>
-
-<file path=word/glossary/fontTable.xml><?xml version="1.0" encoding="utf-8"?>
-<w:fonts xmlns:r="http://schemas.openxmlformats.org/officeDocument/2006/relationships" xmlns:w="http://schemas.openxmlformats.org/wordprocessingml/2006/main">
-  <w:font w:name="Wingdings">
-    <w:panose1 w:val="05000000000000000000"/>
-    <w:charset w:val="02"/>
-    <w:family w:val="auto"/>
-    <w:pitch w:val="variable"/>
-    <w:sig w:usb0="00000000" w:usb1="10000000" w:usb2="00000000" w:usb3="00000000" w:csb0="80000000" w:csb1="00000000"/>
-  </w:font>
-  <w:font w:name="Times New Roman">
-    <w:panose1 w:val="02020603050405020304"/>
-    <w:charset w:val="00"/>
-    <w:family w:val="roman"/>
-    <w:pitch w:val="variable"/>
-    <w:sig w:usb0="E0002AFF" w:usb1="C0007841" w:usb2="00000009" w:usb3="00000000" w:csb0="000001FF" w:csb1="00000000"/>
-  </w:font>
-  <w:font w:name="Courier New">
-    <w:panose1 w:val="02070309020205020404"/>
-    <w:charset w:val="00"/>
-    <w:family w:val="modern"/>
-    <w:pitch w:val="fixed"/>
-    <w:sig w:usb0="E0002AFF" w:usb1="C0007843" w:usb2="00000009" w:usb3="00000000" w:csb0="000001FF" w:csb1="00000000"/>
-  </w:font>
-  <w:font w:name="Symbol">
-    <w:panose1 w:val="05050102010706020507"/>
-    <w:charset w:val="02"/>
-    <w:family w:val="roman"/>
-    <w:pitch w:val="variable"/>
-    <w:sig w:usb0="00000000" w:usb1="10000000" w:usb2="00000000" w:usb3="00000000" w:csb0="80000000" w:csb1="00000000"/>
-  </w:font>
-  <w:font w:name="Calibri">
-    <w:panose1 w:val="020F0502020204030204"/>
-    <w:charset w:val="00"/>
-    <w:family w:val="swiss"/>
-    <w:pitch w:val="variable"/>
-    <w:sig w:usb0="E10002FF" w:usb1="4000ACFF" w:usb2="00000009" w:usb3="00000000" w:csb0="0000019F" w:csb1="00000000"/>
-  </w:font>
-  <w:font w:name="MS Mincho">
-    <w:altName w:val="ＭＳ 明朝"/>
-    <w:panose1 w:val="02020609040205080304"/>
-    <w:charset w:val="80"/>
-    <w:family w:val="modern"/>
-    <w:pitch w:val="fixed"/>
-    <w:sig w:usb0="E00002FF" w:usb1="6AC7FDFB" w:usb2="00000012" w:usb3="00000000" w:csb0="0002009F" w:csb1="00000000"/>
-  </w:font>
-  <w:font w:name="Tahoma">
-    <w:panose1 w:val="020B0604030504040204"/>
-    <w:charset w:val="00"/>
-    <w:family w:val="swiss"/>
-    <w:pitch w:val="variable"/>
-    <w:sig w:usb0="E1002EFF" w:usb1="C000605B" w:usb2="00000029" w:usb3="00000000" w:csb0="000101FF" w:csb1="00000000"/>
-  </w:font>
-  <w:font w:name="MS Gothic">
-    <w:altName w:val="ＭＳ ゴシック"/>
-    <w:panose1 w:val="020B0609070205080204"/>
-    <w:charset w:val="80"/>
-    <w:family w:val="modern"/>
-    <w:pitch w:val="fixed"/>
-    <w:sig w:usb0="E00002FF" w:usb1="6AC7FDFB" w:usb2="00000012" w:usb3="00000000" w:csb0="0002009F" w:csb1="00000000"/>
-  </w:font>
-  <w:font w:name="Cambria">
-    <w:panose1 w:val="02040503050406030204"/>
-    <w:charset w:val="00"/>
-    <w:family w:val="roman"/>
-    <w:pitch w:val="variable"/>
-    <w:sig w:usb0="E00002FF" w:usb1="400004FF" w:usb2="00000000" w:usb3="00000000" w:csb0="0000019F" w:csb1="00000000"/>
-  </w:font>
-</w:fonts>
-</file>
-
-<file path=word/glossary/settings.xml><?xml version="1.0" encoding="utf-8"?>
-<w:settings xmlns:o="urn:schemas-microsoft-com:office:office" xmlns:r="http://schemas.openxmlformats.org/officeDocument/2006/relationships" xmlns:m="http://schemas.openxmlformats.org/officeDocument/2006/math" xmlns:v="urn:schemas-microsoft-com:vml" xmlns:w10="urn:schemas-microsoft-com:office:word" xmlns:w="http://schemas.openxmlformats.org/wordprocessingml/2006/main" xmlns:sl="http://schemas.openxmlformats.org/schemaLibrary/2006/main">
-  <w:view w:val="normal"/>
-  <w:defaultTabStop w:val="720"/>
-  <w:characterSpacingControl w:val="doNotCompress"/>
-  <w:compat>
-    <w:useFELayout/>
-  </w:compat>
-  <w:rsids>
-    <w:rsidRoot w:val="004C7380"/>
-    <w:rsid w:val="004C7380"/>
-  </w:rsids>
-  <m:mathPr>
-    <m:mathFont m:val="Cambria Math"/>
-    <m:brkBin m:val="before"/>
-    <m:brkBinSub m:val="--"/>
-    <m:smallFrac m:val="off"/>
-    <m:dispDef/>
-    <m:lMargin m:val="0"/>
-    <m:rMargin m:val="0"/>
-    <m:defJc m:val="centerGroup"/>
-    <m:wrapIndent m:val="1440"/>
-    <m:intLim m:val="subSup"/>
-    <m:naryLim m:val="undOvr"/>
-  </m:mathPr>
-  <w:themeFontLang w:val="en-CA" w:eastAsia="ja-JP"/>
-  <w:clrSchemeMapping w:bg1="light1" w:t1="dark1" w:bg2="light2" w:t2="dark2" w:accent1="accent1" w:accent2="accent2" w:accent3="accent3" w:accent4="accent4" w:accent5="accent5" w:accent6="accent6" w:hyperlink="hyperlink" w:followedHyperlink="followedHyperlink"/>
-  <w:decimalSymbol w:val="."/>
-  <w:listSeparator w:val=","/>
-</w:settings>
-</file>
-
-<file path=word/glossary/styles.xml><?xml version="1.0" encoding="utf-8"?>
-<w:styles xmlns:r="http://schemas.openxmlformats.org/officeDocument/2006/relationships" xmlns:w="http://schemas.openxmlformats.org/wordprocessingml/2006/main">
-  <w:docDefaults>
-    <w:rPrDefault>
-      <w:rPr>
-        <w:rFonts w:asciiTheme="minorHAnsi" w:eastAsiaTheme="minorEastAsia" w:hAnsiTheme="minorHAnsi" w:cstheme="minorBidi"/>
-        <w:sz w:val="22"/>
-        <w:szCs w:val="22"/>
-        <w:lang w:val="en-CA" w:eastAsia="ja-JP" w:bidi="ar-SA"/>
-      </w:rPr>
-    </w:rPrDefault>
-    <w:pPrDefault>
-      <w:pPr>
-        <w:spacing w:after="200" w:line="276" w:lineRule="auto"/>
-      </w:pPr>
-    </w:pPrDefault>
-  </w:docDefaults>
-  <w:latentStyles w:defLockedState="0" w:defUIPriority="99" w:defSemiHidden="1" w:defUnhideWhenUsed="1" w:defQFormat="0" w:count="267">
-    <w:lsdException w:name="Normal" w:semiHidden="0" w:uiPriority="0" w:unhideWhenUsed="0" w:qFormat="1"/>
-    <w:lsdException w:name="heading 1" w:semiHidden="0" w:uiPriority="9" w:unhideWhenUsed="0" w:qFormat="1"/>
-    <w:lsdException w:name="heading 2" w:uiPriority="9" w:qFormat="1"/>
-    <w:lsdException w:name="heading 3" w:uiPriority="9" w:qFormat="1"/>
-    <w:lsdException w:name="heading 4" w:uiPriority="9" w:qFormat="1"/>
-    <w:lsdException w:name="heading 5" w:uiPriority="9" w:qFormat="1"/>
-    <w:lsdException w:name="heading 6" w:uiPriority="9" w:qFormat="1"/>
-    <w:lsdException w:name="heading 7" w:uiPriority="9" w:qFormat="1"/>
-    <w:lsdException w:name="heading 8" w:uiPriority="9" w:qFormat="1"/>
-    <w:lsdException w:name="heading 9" w:uiPriority="9" w:qFormat="1"/>
-    <w:lsdException w:name="toc 1" w:uiPriority="39"/>
-    <w:lsdException w:name="toc 2" w:uiPriority="39"/>
-    <w:lsdException w:name="toc 3" w:uiPriority="39"/>
-    <w:lsdException w:name="toc 4" w:uiPriority="39"/>
-    <w:lsdException w:name="toc 5" w:uiPriority="39"/>
-    <w:lsdException w:name="toc 6" w:uiPriority="39"/>
-    <w:lsdException w:name="toc 7" w:uiPriority="39"/>
-    <w:lsdException w:name="toc 8" w:uiPriority="39"/>
-    <w:lsdException w:name="toc 9" w:uiPriority="39"/>
-    <w:lsdException w:name="caption" w:uiPriority="35" w:qFormat="1"/>
-    <w:lsdException w:name="Title" w:semiHidden="0" w:uiPriority="10" w:unhideWhenUsed="0" w:qFormat="1"/>
-    <w:lsdException w:name="Default Paragraph Font" w:uiPriority="1"/>
-    <w:lsdException w:name="Subtitle" w:semiHidden="0" w:uiPriority="11" w:unhideWhenUsed="0" w:qFormat="1"/>
-    <w:lsdException w:name="Strong" w:semiHidden="0" w:uiPriority="22" w:unhideWhenUsed="0" w:qFormat="1"/>
-    <w:lsdException w:name="Emphasis" w:semiHidden="0" w:uiPriority="20" w:unhideWhenUsed="0" w:qFormat="1"/>
-    <w:lsdException w:name="Table Grid" w:semiHidden="0" w:uiPriority="59" w:unhideWhenUsed="0"/>
-    <w:lsdException w:name="Placeholder Text" w:unhideWhenUsed="0"/>
-    <w:lsdException w:name="No Spacing" w:semiHidden="0" w:uiPriority="1" w:unhideWhenUsed="0" w:qFormat="1"/>
-    <w:lsdException w:name="Light Shading" w:semiHidden="0" w:uiPriority="60" w:unhideWhenUsed="0"/>
-    <w:lsdException w:name="Light List" w:semiHidden="0" w:uiPriority="61" w:unhideWhenUsed="0"/>
-    <w:lsdException w:name="Light Grid" w:semiHidden="0" w:uiPriority="62" w:unhideWhenUsed="0"/>
-    <w:lsdException w:name="Medium Shading 1" w:semiHidden="0" w:uiPriority="63" w:unhideWhenUsed="0"/>
-    <w:lsdException w:name="Medium Shading 2" w:semiHidden="0" w:uiPriority="64" w:unhideWhenUsed="0"/>
-    <w:lsdException w:name="Medium List 1" w:semiHidden="0" w:uiPriority="65" w:unhideWhenUsed="0"/>
-    <w:lsdException w:name="Medium List 2" w:semiHidden="0" w:uiPriority="66" w:unhideWhenUsed="0"/>
-    <w:lsdException w:name="Medium Grid 1" w:semiHidden="0" w:uiPriority="67" w:unhideWhenUsed="0"/>
-    <w:lsdException w:name="Medium Grid 2" w:semiHidden="0" w:uiPriority="68" w:unhideWhenUsed="0"/>
-    <w:lsdException w:name="Medium Grid 3" w:semiHidden="0" w:uiPriority="69" w:unhideWhenUsed="0"/>
-    <w:lsdException w:name="Dark List" w:semiHidden="0" w:uiPriority="70" w:unhideWhenUsed="0"/>
-    <w:lsdException w:name="Colorful Shading" w:semiHidden="0" w:uiPriority="71" w:unhideWhenUsed="0"/>
-    <w:lsdException w:name="Colorful List" w:semiHidden="0" w:uiPriority="72" w:unhideWhenUsed="0"/>
-    <w:lsdException w:name="Colorful Grid" w:semiHidden="0" w:uiPriority="73" w:unhideWhenUsed="0"/>
-    <w:lsdException w:name="Light Shading Accent 1" w:semiHidden="0" w:uiPriority="60" w:unhideWhenUsed="0"/>
-    <w:lsdException w:name="Light List Accent 1" w:semiHidden="0" w:uiPriority="61" w:unhideWhenUsed="0"/>
-    <w:lsdException w:name="Light Grid Accent 1" w:semiHidden="0" w:uiPriority="62" w:unhideWhenUsed="0"/>
-    <w:lsdException w:name="Medium Shading 1 Accent 1" w:semiHidden="0" w:uiPriority="63" w:unhideWhenUsed="0"/>
-    <w:lsdException w:name="Medium Shading 2 Accent 1" w:semiHidden="0" w:uiPriority="64" w:unhideWhenUsed="0"/>
-    <w:lsdException w:name="Medium List 1 Accent 1" w:semiHidden="0" w:uiPriority="65" w:unhideWhenUsed="0"/>
-    <w:lsdException w:name="Revision" w:unhideWhenUsed="0"/>
-    <w:lsdException w:name="List Paragraph" w:semiHidden="0" w:uiPriority="34" w:unhideWhenUsed="0" w:qFormat="1"/>
-    <w:lsdException w:name="Quote" w:semiHidden="0" w:uiPriority="29" w:unhideWhenUsed="0" w:qFormat="1"/>
-    <w:lsdException w:name="Intense Quote" w:semiHidden="0" w:uiPriority="30" w:unhideWhenUsed="0" w:qFormat="1"/>
-    <w:lsdException w:name="Medium List 2 Accent 1" w:semiHidden="0" w:uiPriority="66" w:unhideWhenUsed="0"/>
-    <w:lsdException w:name="Medium Grid 1 Accent 1" w:semiHidden="0" w:uiPriority="67" w:unhideWhenUsed="0"/>
-    <w:lsdException w:name="Medium Grid 2 Accent 1" w:semiHidden="0" w:uiPriority="68" w:unhideWhenUsed="0"/>
-    <w:lsdException w:name="Medium Grid 3 Accent 1" w:semiHidden="0" w:uiPriority="69" w:unhideWhenUsed="0"/>
-    <w:lsdException w:name="Dark List Accent 1" w:semiHidden="0" w:uiPriority="70" w:unhideWhenUsed="0"/>
-    <w:lsdException w:name="Colorful Shading Accent 1" w:semiHidden="0" w:uiPriority="71" w:unhideWhenUsed="0"/>
-    <w:lsdException w:name="Colorful List Accent 1" w:semiHidden="0" w:uiPriority="72" w:unhideWhenUsed="0"/>
-    <w:lsdException w:name="Colorful Grid Accent 1" w:semiHidden="0" w:uiPriority="73" w:unhideWhenUsed="0"/>
-    <w:lsdException w:name="Light Shading Accent 2" w:semiHidden="0" w:uiPriority="60" w:unhideWhenUsed="0"/>
-    <w:lsdException w:name="Light List Accent 2" w:semiHidden="0" w:uiPriority="61" w:unhideWhenUsed="0"/>
-    <w:lsdException w:name="Light Grid Accent 2" w:semiHidden="0" w:uiPriority="62" w:unhideWhenUsed="0"/>
-    <w:lsdException w:name="Medium Shading 1 Accent 2" w:semiHidden="0" w:uiPriority="63" w:unhideWhenUsed="0"/>
-    <w:lsdException w:name="Medium Shading 2 Accent 2" w:semiHidden="0" w:uiPriority="64" w:unhideWhenUsed="0"/>
-    <w:lsdException w:name="Medium List 1 Accent 2" w:semiHidden="0" w:uiPriority="65" w:unhideWhenUsed="0"/>
-    <w:lsdException w:name="Medium List 2 Accent 2" w:semiHidden="0" w:uiPriority="66" w:unhideWhenUsed="0"/>
-    <w:lsdException w:name="Medium Grid 1 Accent 2" w:semiHidden="0" w:uiPriority="67" w:unhideWhenUsed="0"/>
-    <w:lsdException w:name="Medium Grid 2 Accent 2" w:semiHidden="0" w:uiPriority="68" w:unhideWhenUsed="0"/>
-    <w:lsdException w:name="Medium Grid 3 Accent 2" w:semiHidden="0" w:uiPriority="69" w:unhideWhenUsed="0"/>
-    <w:lsdException w:name="Dark List Accent 2" w:semiHidden="0" w:uiPriority="70" w:unhideWhenUsed="0"/>
-    <w:lsdException w:name="Colorful Shading Accent 2" w:semiHidden="0" w:uiPriority="71" w:unhideWhenUsed="0"/>
-    <w:lsdException w:name="Colorful List Accent 2" w:semiHidden="0" w:uiPriority="72" w:unhideWhenUsed="0"/>
-    <w:lsdException w:name="Colorful Grid Accent 2" w:semiHidden="0" w:uiPriority="73" w:unhideWhenUsed="0"/>
-    <w:lsdException w:name="Light Shading Accent 3" w:semiHidden="0" w:uiPriority="60" w:unhideWhenUsed="0"/>
-    <w:lsdException w:name="Light List Accent 3" w:semiHidden="0" w:uiPriority="61" w:unhideWhenUsed="0"/>
-    <w:lsdException w:name="Light Grid Accent 3" w:semiHidden="0" w:uiPriority="62" w:unhideWhenUsed="0"/>
-    <w:lsdException w:name="Medium Shading 1 Accent 3" w:semiHidden="0" w:uiPriority="63" w:unhideWhenUsed="0"/>
-    <w:lsdException w:name="Medium Shading 2 Accent 3" w:semiHidden="0" w:uiPriority="64" w:unhideWhenUsed="0"/>
-    <w:lsdException w:name="Medium List 1 Accent 3" w:semiHidden="0" w:uiPriority="65" w:unhideWhenUsed="0"/>
-    <w:lsdException w:name="Medium List 2 Accent 3" w:semiHidden="0" w:uiPriority="66" w:unhideWhenUsed="0"/>
-    <w:lsdException w:name="Medium Grid 1 Accent 3" w:semiHidden="0" w:uiPriority="67" w:unhideWhenUsed="0"/>
-    <w:lsdException w:name="Medium Grid 2 Accent 3" w:semiHidden="0" w:uiPriority="68" w:unhideWhenUsed="0"/>
-    <w:lsdException w:name="Medium Grid 3 Accent 3" w:semiHidden="0" w:uiPriority="69" w:unhideWhenUsed="0"/>
-    <w:lsdException w:name="Dark List Accent 3" w:semiHidden="0" w:uiPriority="70" w:unhideWhenUsed="0"/>
-    <w:lsdException w:name="Colorful Shading Accent 3" w:semiHidden="0" w:uiPriority="71" w:unhideWhenUsed="0"/>
-    <w:lsdException w:name="Colorful List Accent 3" w:semiHidden="0" w:uiPriority="72" w:unhideWhenUsed="0"/>
-    <w:lsdException w:name="Colorful Grid Accent 3" w:semiHidden="0" w:uiPriority="73" w:unhideWhenUsed="0"/>
-    <w:lsdException w:name="Light Shading Accent 4" w:semiHidden="0" w:uiPriority="60" w:unhideWhenUsed="0"/>
-    <w:lsdException w:name="Light List Accent 4" w:semiHidden="0" w:uiPriority="61" w:unhideWhenUsed="0"/>
-    <w:lsdException w:name="Light Grid Accent 4" w:semiHidden="0" w:uiPriority="62" w:unhideWhenUsed="0"/>
-    <w:lsdException w:name="Medium Shading 1 Accent 4" w:semiHidden="0" w:uiPriority="63" w:unhideWhenUsed="0"/>
-    <w:lsdException w:name="Medium Shading 2 Accent 4" w:semiHidden="0" w:uiPriority="64" w:unhideWhenUsed="0"/>
-    <w:lsdException w:name="Medium List 1 Accent 4" w:semiHidden="0" w:uiPriority="65" w:unhideWhenUsed="0"/>
-    <w:lsdException w:name="Medium List 2 Accent 4" w:semiHidden="0" w:uiPriority="66" w:unhideWhenUsed="0"/>
-    <w:lsdException w:name="Medium Grid 1 Accent 4" w:semiHidden="0" w:uiPriority="67" w:unhideWhenUsed="0"/>
-    <w:lsdException w:name="Medium Grid 2 Accent 4" w:semiHidden="0" w:uiPriority="68" w:unhideWhenUsed="0"/>
-    <w:lsdException w:name="Medium Grid 3 Accent 4" w:semiHidden="0" w:uiPriority="69" w:unhideWhenUsed="0"/>
-    <w:lsdException w:name="Dark List Accent 4" w:semiHidden="0" w:uiPriority="70" w:unhideWhenUsed="0"/>
-    <w:lsdException w:name="Colorful Shading Accent 4" w:semiHidden="0" w:uiPriority="71" w:unhideWhenUsed="0"/>
-    <w:lsdException w:name="Colorful List Accent 4" w:semiHidden="0" w:uiPriority="72" w:unhideWhenUsed="0"/>
-    <w:lsdException w:name="Colorful Grid Accent 4" w:semiHidden="0" w:uiPriority="73" w:unhideWhenUsed="0"/>
-    <w:lsdException w:name="Light Shading Accent 5" w:semiHidden="0" w:uiPriority="60" w:unhideWhenUsed="0"/>
-    <w:lsdException w:name="Light List Accent 5" w:semiHidden="0" w:uiPriority="61" w:unhideWhenUsed="0"/>
-    <w:lsdException w:name="Light Grid Accent 5" w:semiHidden="0" w:uiPriority="62" w:unhideWhenUsed="0"/>
-    <w:lsdException w:name="Medium Shading 1 Accent 5" w:semiHidden="0" w:uiPriority="63" w:unhideWhenUsed="0"/>
-    <w:lsdException w:name="Medium Shading 2 Accent 5" w:semiHidden="0" w:uiPriority="64" w:unhideWhenUsed="0"/>
-    <w:lsdException w:name="Medium List 1 Accent 5" w:semiHidden="0" w:uiPriority="65" w:unhideWhenUsed="0"/>
-    <w:lsdException w:name="Medium List 2 Accent 5" w:semiHidden="0" w:uiPriority="66" w:unhideWhenUsed="0"/>
-    <w:lsdException w:name="Medium Grid 1 Accent 5" w:semiHidden="0" w:uiPriority="67" w:unhideWhenUsed="0"/>
-    <w:lsdException w:name="Medium Grid 2 Accent 5" w:semiHidden="0" w:uiPriority="68" w:unhideWhenUsed="0"/>
-    <w:lsdException w:name="Medium Grid 3 Accent 5" w:semiHidden="0" w:uiPriority="69" w:unhideWhenUsed="0"/>
-    <w:lsdException w:name="Dark List Accent 5" w:semiHidden="0" w:uiPriority="70" w:unhideWhenUsed="0"/>
-    <w:lsdException w:name="Colorful Shading Accent 5" w:semiHidden="0" w:uiPriority="71" w:unhideWhenUsed="0"/>
-    <w:lsdException w:name="Colorful List Accent 5" w:semiHidden="0" w:uiPriority="72" w:unhideWhenUsed="0"/>
-    <w:lsdException w:name="Colorful Grid Accent 5" w:semiHidden="0" w:uiPriority="73" w:unhideWhenUsed="0"/>
-    <w:lsdException w:name="Light Shading Accent 6" w:semiHidden="0" w:uiPriority="60" w:unhideWhenUsed="0"/>
-    <w:lsdException w:name="Light List Accent 6" w:semiHidden="0" w:uiPriority="61" w:unhideWhenUsed="0"/>
-    <w:lsdException w:name="Light Grid Accent 6" w:semiHidden="0" w:uiPriority="62" w:unhideWhenUsed="0"/>
-    <w:lsdException w:name="Medium Shading 1 Accent 6" w:semiHidden="0" w:uiPriority="63" w:unhideWhenUsed="0"/>
-    <w:lsdException w:name="Medium Shading 2 Accent 6" w:semiHidden="0" w:uiPriority="64" w:unhideWhenUsed="0"/>
-    <w:lsdException w:name="Medium List 1 Accent 6" w:semiHidden="0" w:uiPriority="65" w:unhideWhenUsed="0"/>
-    <w:lsdException w:name="Medium List 2 Accent 6" w:semiHidden="0" w:uiPriority="66" w:unhideWhenUsed="0"/>
-    <w:lsdException w:name="Medium Grid 1 Accent 6" w:semiHidden="0" w:uiPriority="67" w:unhideWhenUsed="0"/>
-    <w:lsdException w:name="Medium Grid 2 Accent 6" w:semiHidden="0" w:uiPriority="68" w:unhideWhenUsed="0"/>
-    <w:lsdException w:name="Medium Grid 3 Accent 6" w:semiHidden="0" w:uiPriority="69" w:unhideWhenUsed="0"/>
-    <w:lsdException w:name="Dark List Accent 6" w:semiHidden="0" w:uiPriority="70" w:unhideWhenUsed="0"/>
-    <w:lsdException w:name="Colorful Shading Accent 6" w:semiHidden="0" w:uiPriority="71" w:unhideWhenUsed="0"/>
-    <w:lsdException w:name="Colorful List Accent 6" w:semiHidden="0" w:uiPriority="72" w:unhideWhenUsed="0"/>
-    <w:lsdException w:name="Colorful Grid Accent 6" w:semiHidden="0" w:uiPriority="73" w:unhideWhenUsed="0"/>
-    <w:lsdException w:name="Subtle Emphasis" w:semiHidden="0" w:uiPriority="19" w:unhideWhenUsed="0" w:qFormat="1"/>
-    <w:lsdException w:name="Intense Emphasis" w:semiHidden="0" w:uiPriority="21" w:unhideWhenUsed="0" w:qFormat="1"/>
-    <w:lsdException w:name="Subtle Reference" w:semiHidden="0" w:uiPriority="31" w:unhideWhenUsed="0" w:qFormat="1"/>
-    <w:lsdException w:name="Intense Reference" w:semiHidden="0" w:uiPriority="32" w:unhideWhenUsed="0" w:qFormat="1"/>
-    <w:lsdException w:name="Book Title" w:semiHidden="0" w:uiPriority="33" w:unhideWhenUsed="0" w:qFormat="1"/>
-    <w:lsdException w:name="Bibliography" w:uiPriority="37"/>
-    <w:lsdException w:name="TOC Heading" w:uiPriority="39" w:qFormat="1"/>
-  </w:latentStyles>
-  <w:style w:type="paragraph" w:default="1" w:styleId="Normal">
-    <w:name w:val="Normal"/>
-    <w:qFormat/>
-  </w:style>
-  <w:style w:type="character" w:default="1" w:styleId="DefaultParagraphFont">
-    <w:name w:val="Default Paragraph Font"/>
-    <w:uiPriority w:val="1"/>
-    <w:semiHidden/>
-    <w:unhideWhenUsed/>
-  </w:style>
-  <w:style w:type="table" w:default="1" w:styleId="TableNormal">
-    <w:name w:val="Normal Table"/>
-    <w:uiPriority w:val="99"/>
-    <w:semiHidden/>
-    <w:unhideWhenUsed/>
-    <w:qFormat/>
-    <w:tblPr>
-      <w:tblInd w:w="0" w:type="dxa"/>
-      <w:tblCellMar>
-        <w:top w:w="0" w:type="dxa"/>
-        <w:left w:w="108" w:type="dxa"/>
-        <w:bottom w:w="0" w:type="dxa"/>
-        <w:right w:w="108" w:type="dxa"/>
-      </w:tblCellMar>
-    </w:tblPr>
-  </w:style>
-  <w:style w:type="numbering" w:default="1" w:styleId="NoList">
-    <w:name w:val="No List"/>
-    <w:uiPriority w:val="99"/>
-    <w:semiHidden/>
-    <w:unhideWhenUsed/>
-  </w:style>
-  <w:style w:type="paragraph" w:customStyle="1" w:styleId="F69640A7828148E88A0E6EFA8ADF8669">
-    <w:name w:val="F69640A7828148E88A0E6EFA8ADF8669"/>
-    <w:rsid w:val="004C7380"/>
-  </w:style>
-</w:styles>
-</file>
-
-<file path=word/glossary/webSettings.xml><?xml version="1.0" encoding="utf-8"?>
-<w:webSettings xmlns:r="http://schemas.openxmlformats.org/officeDocument/2006/relationships" xmlns:w="http://schemas.openxmlformats.org/wordprocessingml/2006/main">
-  <w:optimizeForBrowser/>
-</w:webSettings>
-</file>
-
 <file path=word/theme/theme1.xml><?xml version="1.0" encoding="utf-8"?>
 <a:theme xmlns:a="http://schemas.openxmlformats.org/drawingml/2006/main" name="Office Theme">
   <a:themeElements>

</xml_diff>